<commit_message>
Some points and some correction suggestions have been added to the document.
</commit_message>
<xml_diff>
--- a/doc/180329_matl_Lastenheft_Gonzalez_Huerzeler_V0.1.docx
+++ b/doc/180329_matl_Lastenheft_Gonzalez_Huerzeler_V0.1.docx
@@ -757,8 +757,6 @@
               </w:rPr>
               <w:t>Hub</w:t>
             </w:r>
-            <w:bookmarkStart w:id="0" w:name="_GoBack"/>
-            <w:bookmarkEnd w:id="0"/>
           </w:p>
         </w:tc>
         <w:tc>
@@ -2652,7 +2650,7 @@
           <w:rFonts w:ascii="Arial" w:hAnsi="Arial" w:cs="Arial"/>
         </w:rPr>
       </w:pPr>
-      <w:bookmarkStart w:id="1" w:name="_Toc408915591"/>
+      <w:bookmarkStart w:id="0" w:name="_Toc408915591"/>
       <w:r>
         <w:rPr>
           <w:rFonts w:ascii="Arial" w:hAnsi="Arial" w:cs="Arial"/>
@@ -2660,53 +2658,81 @@
         <w:lastRenderedPageBreak/>
         <w:t>Zielbestimmung</w:t>
       </w:r>
+      <w:bookmarkEnd w:id="0"/>
+    </w:p>
+    <w:p>
+      <w:pPr>
+        <w:rPr>
+          <w:rFonts w:cs="Arial"/>
+          <w:color w:val="F79646" w:themeColor="accent6"/>
+        </w:rPr>
+      </w:pPr>
+      <w:r>
+        <w:rPr>
+          <w:rFonts w:cs="Arial"/>
+          <w:color w:val="F79646" w:themeColor="accent6"/>
+        </w:rPr>
+        <w:t xml:space="preserve">In dieser Projektarbeit wird eine </w:t>
+      </w:r>
+      <w:r>
+        <w:rPr>
+          <w:rFonts w:cs="Arial"/>
+          <w:i/>
+          <w:color w:val="F79646" w:themeColor="accent6"/>
+        </w:rPr>
+        <w:t>Brute-Force</w:t>
+      </w:r>
+      <w:r>
+        <w:rPr>
+          <w:rFonts w:cs="Arial"/>
+          <w:color w:val="F79646" w:themeColor="accent6"/>
+        </w:rPr>
+        <w:t xml:space="preserve"> Software, welche für das Entschlüsseln von Passwörtern oder Hashes genutzt werden</w:t>
+      </w:r>
+      <w:r>
+        <w:rPr>
+          <w:rFonts w:cs="Arial"/>
+          <w:color w:val="F79646" w:themeColor="accent6"/>
+        </w:rPr>
+        <w:t>,</w:t>
+      </w:r>
+      <w:r>
+        <w:rPr>
+          <w:rFonts w:cs="Arial"/>
+          <w:color w:val="F79646" w:themeColor="accent6"/>
+        </w:rPr>
+        <w:t xml:space="preserve"> realisiert. Da in der heutigen Zeit der Digitalisierung der Schutz der persönlichen Daten immer wichtiger wird, kann anhand dieser Software z.B. die Stärke des Passwortes </w:t>
+      </w:r>
+      <w:r>
+        <w:rPr>
+          <w:rFonts w:cs="Arial"/>
+          <w:color w:val="F79646" w:themeColor="accent6"/>
+        </w:rPr>
+        <w:t>bestimmt werden</w:t>
+      </w:r>
+      <w:r>
+        <w:rPr>
+          <w:rFonts w:cs="Arial"/>
+          <w:color w:val="F79646" w:themeColor="accent6"/>
+        </w:rPr>
+        <w:t>.</w:t>
+      </w:r>
+    </w:p>
+    <w:p>
+      <w:pPr>
+        <w:pStyle w:val="berschrift2"/>
+        <w:rPr>
+          <w:rFonts w:ascii="Arial" w:hAnsi="Arial" w:cs="Arial"/>
+        </w:rPr>
+      </w:pPr>
+      <w:bookmarkStart w:id="1" w:name="_Toc408915592"/>
+      <w:r>
+        <w:rPr>
+          <w:rFonts w:ascii="Arial" w:hAnsi="Arial" w:cs="Arial"/>
+        </w:rPr>
+        <w:t>Muss</w:t>
+      </w:r>
       <w:bookmarkEnd w:id="1"/>
-    </w:p>
-    <w:p>
-      <w:pPr>
-        <w:rPr>
-          <w:rFonts w:cs="Arial"/>
-          <w:color w:val="F79646" w:themeColor="accent6"/>
-        </w:rPr>
-      </w:pPr>
-      <w:r>
-        <w:rPr>
-          <w:rFonts w:cs="Arial"/>
-          <w:color w:val="F79646" w:themeColor="accent6"/>
-        </w:rPr>
-        <w:t xml:space="preserve">In dieser Projektarbeit wird eine </w:t>
-      </w:r>
-      <w:r>
-        <w:rPr>
-          <w:rFonts w:cs="Arial"/>
-          <w:i/>
-          <w:color w:val="F79646" w:themeColor="accent6"/>
-        </w:rPr>
-        <w:t>Brute-Force</w:t>
-      </w:r>
-      <w:r>
-        <w:rPr>
-          <w:rFonts w:cs="Arial"/>
-          <w:color w:val="F79646" w:themeColor="accent6"/>
-        </w:rPr>
-        <w:t xml:space="preserve"> Software, welche für das Entschlüsseln von Passwörtern oder Hashes genutzt werden realisiert. Da in der heutigen Zeit der Digitalisierung der Schutz der persönlichen Daten immer wichtiger wird, kann anhand dieser Software z.B. die Stärke des Passwortes bestimmen.</w:t>
-      </w:r>
-    </w:p>
-    <w:p>
-      <w:pPr>
-        <w:pStyle w:val="berschrift2"/>
-        <w:rPr>
-          <w:rFonts w:ascii="Arial" w:hAnsi="Arial" w:cs="Arial"/>
-        </w:rPr>
-      </w:pPr>
-      <w:bookmarkStart w:id="2" w:name="_Toc408915592"/>
-      <w:r>
-        <w:rPr>
-          <w:rFonts w:ascii="Arial" w:hAnsi="Arial" w:cs="Arial"/>
-        </w:rPr>
-        <w:t>Muss</w:t>
-      </w:r>
-      <w:bookmarkEnd w:id="2"/>
     </w:p>
     <w:p>
       <w:pPr>
@@ -2895,14 +2921,14 @@
           <w:rFonts w:ascii="Arial" w:hAnsi="Arial" w:cs="Arial"/>
         </w:rPr>
       </w:pPr>
-      <w:bookmarkStart w:id="3" w:name="_Toc408915593"/>
+      <w:bookmarkStart w:id="2" w:name="_Toc408915593"/>
       <w:r>
         <w:rPr>
           <w:rFonts w:ascii="Arial" w:hAnsi="Arial" w:cs="Arial"/>
         </w:rPr>
         <w:t>Wunsch</w:t>
       </w:r>
-      <w:bookmarkEnd w:id="3"/>
+      <w:bookmarkEnd w:id="2"/>
     </w:p>
     <w:p>
       <w:pPr>
@@ -2985,14 +3011,14 @@
           <w:rFonts w:ascii="Arial" w:hAnsi="Arial" w:cs="Arial"/>
         </w:rPr>
       </w:pPr>
-      <w:bookmarkStart w:id="4" w:name="_Toc408915594"/>
+      <w:bookmarkStart w:id="3" w:name="_Toc408915594"/>
       <w:r>
         <w:rPr>
           <w:rFonts w:ascii="Arial" w:hAnsi="Arial" w:cs="Arial"/>
         </w:rPr>
         <w:t>Abgrenzungskriterien</w:t>
       </w:r>
-      <w:bookmarkEnd w:id="4"/>
+      <w:bookmarkEnd w:id="3"/>
     </w:p>
     <w:p>
       <w:pPr>
@@ -3185,34 +3211,65 @@
           <w:rFonts w:ascii="Arial" w:hAnsi="Arial" w:cs="Arial"/>
         </w:rPr>
       </w:pPr>
-      <w:bookmarkStart w:id="5" w:name="_Toc408915595"/>
+      <w:bookmarkStart w:id="4" w:name="_Toc408915595"/>
       <w:r>
         <w:rPr>
           <w:rFonts w:ascii="Arial" w:hAnsi="Arial" w:cs="Arial"/>
         </w:rPr>
         <w:t>Produkteinsatz</w:t>
       </w:r>
+      <w:bookmarkEnd w:id="4"/>
+    </w:p>
+    <w:p>
+      <w:pPr>
+        <w:pStyle w:val="berschrift2"/>
+        <w:rPr>
+          <w:rFonts w:ascii="Arial" w:hAnsi="Arial" w:cs="Arial"/>
+        </w:rPr>
+      </w:pPr>
+      <w:bookmarkStart w:id="5" w:name="_Toc408915596"/>
+      <w:r>
+        <w:rPr>
+          <w:rFonts w:ascii="Arial" w:hAnsi="Arial" w:cs="Arial"/>
+        </w:rPr>
+        <w:t>An</w:t>
+      </w:r>
+      <w:r>
+        <w:rPr>
+          <w:rFonts w:ascii="Arial" w:hAnsi="Arial" w:cs="Arial"/>
+        </w:rPr>
+        <w:t>wendungsbereich</w:t>
+      </w:r>
       <w:bookmarkEnd w:id="5"/>
     </w:p>
     <w:p>
       <w:pPr>
+        <w:rPr>
+          <w:rFonts w:cs="Arial"/>
+          <w:color w:val="0070C0"/>
+        </w:rPr>
+      </w:pPr>
+      <w:r>
+        <w:rPr>
+          <w:rFonts w:cs="Arial"/>
+          <w:color w:val="0070C0"/>
+        </w:rPr>
+        <w:t>Das Programm findet weder kommerzielle noch projektspezifische Anwendung. Es ist lediglich dazu gedacht, sich etwas in die Thematik Kryptographie einzuarbeiten und die Möglichkeiten der heutigen Entschlüsselungen vor Augen zu führen.</w:t>
+      </w:r>
+    </w:p>
+    <w:p>
+      <w:pPr>
         <w:pStyle w:val="berschrift2"/>
         <w:rPr>
           <w:rFonts w:ascii="Arial" w:hAnsi="Arial" w:cs="Arial"/>
         </w:rPr>
       </w:pPr>
-      <w:bookmarkStart w:id="6" w:name="_Toc408915596"/>
+      <w:bookmarkStart w:id="6" w:name="_Toc408915597"/>
       <w:r>
         <w:rPr>
           <w:rFonts w:ascii="Arial" w:hAnsi="Arial" w:cs="Arial"/>
         </w:rPr>
-        <w:t>An</w:t>
-      </w:r>
-      <w:r>
-        <w:rPr>
-          <w:rFonts w:ascii="Arial" w:hAnsi="Arial" w:cs="Arial"/>
-        </w:rPr>
-        <w:t>wendungsbereich</w:t>
+        <w:t>Zielgruppe</w:t>
       </w:r>
       <w:bookmarkEnd w:id="6"/>
     </w:p>
@@ -3220,224 +3277,15 @@
       <w:pPr>
         <w:rPr>
           <w:rFonts w:cs="Arial"/>
-          <w:color w:val="FF0000"/>
-        </w:rPr>
-      </w:pPr>
-      <w:r>
-        <w:rPr>
-          <w:rFonts w:cs="Arial"/>
-          <w:color w:val="FF0000"/>
-        </w:rPr>
-        <w:t xml:space="preserve">Das Programm </w:t>
-      </w:r>
-      <w:r>
-        <w:rPr>
-          <w:rFonts w:cs="Arial"/>
-          <w:color w:val="FF0000"/>
-        </w:rPr>
-        <w:t xml:space="preserve">soll </w:t>
-      </w:r>
-      <w:r>
-        <w:rPr>
-          <w:rFonts w:cs="Arial"/>
-          <w:color w:val="FF0000"/>
-        </w:rPr>
-        <w:t xml:space="preserve">im Rahmen des Projekts XY des </w:t>
-      </w:r>
-      <w:r>
-        <w:rPr>
-          <w:rFonts w:cs="Arial"/>
-          <w:color w:val="FF0000"/>
-        </w:rPr>
-        <w:t>Instituts</w:t>
-      </w:r>
-      <w:r>
-        <w:rPr>
-          <w:rFonts w:cs="Arial"/>
-          <w:color w:val="FF0000"/>
-        </w:rPr>
-        <w:t xml:space="preserve"> für Z zur Anwendung kommen. Das integrierte Spiel ist zur Auflockerung während der Arbeit gedacht. Weiter soll es helfen die gemessenen Daten besser zu verstehen</w:t>
-      </w:r>
-    </w:p>
-    <w:p>
-      <w:pPr>
-        <w:pStyle w:val="berschrift2"/>
-        <w:rPr>
-          <w:rFonts w:ascii="Arial" w:hAnsi="Arial" w:cs="Arial"/>
-        </w:rPr>
-      </w:pPr>
-      <w:bookmarkStart w:id="7" w:name="_Toc408915597"/>
-      <w:r>
-        <w:rPr>
-          <w:rFonts w:ascii="Arial" w:hAnsi="Arial" w:cs="Arial"/>
-        </w:rPr>
-        <w:t>Zielgruppe</w:t>
-      </w:r>
-      <w:bookmarkEnd w:id="7"/>
-    </w:p>
-    <w:p>
-      <w:pPr>
-        <w:rPr>
-          <w:rFonts w:cs="Arial"/>
-        </w:rPr>
-      </w:pPr>
-      <w:r>
-        <w:rPr>
-          <w:rFonts w:cs="Arial"/>
-          <w:noProof/>
-          <w:color w:val="FF0000"/>
-          <w:lang w:val="en-US"/>
-        </w:rPr>
-        <mc:AlternateContent>
-          <mc:Choice Requires="wps">
-            <w:drawing>
-              <wp:anchor distT="0" distB="0" distL="114300" distR="114300" simplePos="0" relativeHeight="251661312" behindDoc="0" locked="0" layoutInCell="1" allowOverlap="1" wp14:anchorId="6257C4BA" wp14:editId="5C2310B3">
-                <wp:simplePos x="0" y="0"/>
-                <wp:positionH relativeFrom="column">
-                  <wp:posOffset>1645920</wp:posOffset>
-                </wp:positionH>
-                <wp:positionV relativeFrom="paragraph">
-                  <wp:posOffset>579120</wp:posOffset>
-                </wp:positionV>
-                <wp:extent cx="4328160" cy="411480"/>
-                <wp:effectExtent l="0" t="0" r="15240" b="26670"/>
-                <wp:wrapNone/>
-                <wp:docPr id="19" name="Text Box 2"/>
-                <wp:cNvGraphicFramePr>
-                  <a:graphicFrameLocks xmlns:a="http://schemas.openxmlformats.org/drawingml/2006/main"/>
-                </wp:cNvGraphicFramePr>
-                <a:graphic xmlns:a="http://schemas.openxmlformats.org/drawingml/2006/main">
-                  <a:graphicData uri="http://schemas.microsoft.com/office/word/2010/wordprocessingShape">
-                    <wps:wsp>
-                      <wps:cNvSpPr txBox="1">
-                        <a:spLocks noChangeArrowheads="1"/>
-                      </wps:cNvSpPr>
-                      <wps:spPr bwMode="auto">
-                        <a:xfrm>
-                          <a:off x="0" y="0"/>
-                          <a:ext cx="4328160" cy="411480"/>
-                        </a:xfrm>
-                        <a:prstGeom prst="rect">
-                          <a:avLst/>
-                        </a:prstGeom>
-                        <a:solidFill>
-                          <a:schemeClr val="accent6">
-                            <a:lumMod val="40000"/>
-                            <a:lumOff val="60000"/>
-                          </a:schemeClr>
-                        </a:solidFill>
-                        <a:ln w="9525">
-                          <a:solidFill>
-                            <a:srgbClr val="000000"/>
-                          </a:solidFill>
-                          <a:miter lim="800000"/>
-                          <a:headEnd/>
-                          <a:tailEnd/>
-                        </a:ln>
-                      </wps:spPr>
-                      <wps:txbx>
-                        <w:txbxContent>
-                          <w:p>
-                            <w:pPr>
-                              <w:spacing w:after="0" w:line="240" w:lineRule="auto"/>
-                              <w:jc w:val="left"/>
-                              <w:rPr>
-                                <w:sz w:val="20"/>
-                                <w:szCs w:val="20"/>
-                              </w:rPr>
-                            </w:pPr>
-                            <w:r>
-                              <w:rPr>
-                                <w:sz w:val="20"/>
-                                <w:szCs w:val="20"/>
-                              </w:rPr>
-                              <w:t>Zielgruppe: Im einfachsten Fall sind dies die Dozenten, sowie die Programmierer selbst.</w:t>
-                            </w:r>
-                          </w:p>
-                        </w:txbxContent>
-                      </wps:txbx>
-                      <wps:bodyPr rot="0" vert="horz" wrap="square" lIns="91440" tIns="45720" rIns="91440" bIns="45720" anchor="t" anchorCtr="0">
-                        <a:noAutofit/>
-                      </wps:bodyPr>
-                    </wps:wsp>
-                  </a:graphicData>
-                </a:graphic>
-                <wp14:sizeRelH relativeFrom="margin">
-                  <wp14:pctWidth>0</wp14:pctWidth>
-                </wp14:sizeRelH>
-                <wp14:sizeRelV relativeFrom="margin">
-                  <wp14:pctHeight>0</wp14:pctHeight>
-                </wp14:sizeRelV>
-              </wp:anchor>
-            </w:drawing>
-          </mc:Choice>
-          <mc:Fallback>
-            <w:pict>
-              <v:shapetype w14:anchorId="6257C4BA" id="_x0000_t202" coordsize="21600,21600" o:spt="202" path="m,l,21600r21600,l21600,xe">
-                <v:stroke joinstyle="miter"/>
-                <v:path gradientshapeok="t" o:connecttype="rect"/>
-              </v:shapetype>
-              <v:shape id="Text Box 2" o:spid="_x0000_s1026" type="#_x0000_t202" style="position:absolute;left:0;text-align:left;margin-left:129.6pt;margin-top:45.6pt;width:340.8pt;height:32.4pt;z-index:251661312;visibility:visible;mso-wrap-style:square;mso-width-percent:0;mso-height-percent:0;mso-wrap-distance-left:9pt;mso-wrap-distance-top:0;mso-wrap-distance-right:9pt;mso-wrap-distance-bottom:0;mso-position-horizontal:absolute;mso-position-horizontal-relative:text;mso-position-vertical:absolute;mso-position-vertical-relative:text;mso-width-percent:0;mso-height-percent:0;mso-width-relative:margin;mso-height-relative:margin;v-text-anchor:top" o:gfxdata="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" fillcolor="#fbd4b4 [1305]">
-                <v:textbox>
-                  <w:txbxContent>
-                    <w:p>
-                      <w:pPr>
-                        <w:spacing w:after="0" w:line="240" w:lineRule="auto"/>
-                        <w:jc w:val="left"/>
-                        <w:rPr>
-                          <w:sz w:val="20"/>
-                          <w:szCs w:val="20"/>
-                        </w:rPr>
-                      </w:pPr>
-                      <w:r>
-                        <w:rPr>
-                          <w:sz w:val="20"/>
-                          <w:szCs w:val="20"/>
-                        </w:rPr>
-                        <w:t>Zielgruppe: Im einfachsten Fall sind dies die Dozenten, sowie die Programmierer selbst.</w:t>
-                      </w:r>
-                    </w:p>
-                  </w:txbxContent>
-                </v:textbox>
-              </v:shape>
-            </w:pict>
-          </mc:Fallback>
-        </mc:AlternateContent>
-      </w:r>
-      <w:r>
-        <w:rPr>
-          <w:rFonts w:cs="Arial"/>
-          <w:color w:val="FF0000"/>
-        </w:rPr>
-        <w:t>Die primäre Zielgruppe ist Herr B vom Projekt XY und die Firma Q bei denen das Programm zur Anwendung kommt.</w:t>
-      </w:r>
-      <w:r>
-        <w:rPr>
-          <w:rFonts w:cs="Arial"/>
-          <w:color w:val="FF0000"/>
-        </w:rPr>
-        <w:t xml:space="preserve"> Des Weiteren ist der Spielmodus</w:t>
-      </w:r>
-      <w:r>
-        <w:rPr>
-          <w:rFonts w:cs="Arial"/>
-          <w:color w:val="FF0000"/>
-        </w:rPr>
-        <w:t xml:space="preserve"> </w:t>
-      </w:r>
-      <w:r>
-        <w:rPr>
-          <w:rFonts w:cs="Arial"/>
-          <w:color w:val="FF0000"/>
-        </w:rPr>
-        <w:t>zur Überbrückung von Wartezeit</w:t>
-      </w:r>
-      <w:r>
-        <w:rPr>
-          <w:rFonts w:cs="Arial"/>
-          <w:color w:val="FF0000"/>
-        </w:rPr>
-        <w:t xml:space="preserve"> gedacht.</w:t>
+          <w:color w:val="0070C0"/>
+        </w:rPr>
+      </w:pPr>
+      <w:r>
+        <w:rPr>
+          <w:rFonts w:cs="Arial"/>
+          <w:color w:val="0070C0"/>
+        </w:rPr>
+        <w:t>Die Zielgruppe ist der Dozent Herr Norbert Hofmann sowie die Entwickler selbst.</w:t>
       </w:r>
     </w:p>
     <w:p>
@@ -3459,7 +3307,7 @@
           <w:rFonts w:ascii="Arial" w:hAnsi="Arial" w:cs="Arial"/>
         </w:rPr>
       </w:pPr>
-      <w:bookmarkStart w:id="8" w:name="_Toc408915598"/>
+      <w:bookmarkStart w:id="7" w:name="_Toc408915598"/>
       <w:r>
         <w:rPr>
           <w:rFonts w:cs="Arial"/>
@@ -3556,7 +3404,11 @@
           </mc:Choice>
           <mc:Fallback>
             <w:pict>
-              <v:shape w14:anchorId="539D402A" id="_x0000_s1027" type="#_x0000_t202" style="position:absolute;left:0;text-align:left;margin-left:171.5pt;margin-top:-.1pt;width:340.8pt;height:31.8pt;z-index:251655168;visibility:visible;mso-wrap-style:square;mso-width-percent:0;mso-height-percent:0;mso-wrap-distance-left:9pt;mso-wrap-distance-top:0;mso-wrap-distance-right:9pt;mso-wrap-distance-bottom:0;mso-position-horizontal:absolute;mso-position-horizontal-relative:text;mso-position-vertical:absolute;mso-position-vertical-relative:text;mso-width-percent:0;mso-height-percent:0;mso-width-relative:margin;mso-height-relative:margin;v-text-anchor:top" o:gfxdata="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" fillcolor="#fbd4b4 [1305]">
+              <v:shapetype w14:anchorId="539D402A" id="_x0000_t202" coordsize="21600,21600" o:spt="202" path="m,l,21600r21600,l21600,xe">
+                <v:stroke joinstyle="miter"/>
+                <v:path gradientshapeok="t" o:connecttype="rect"/>
+              </v:shapetype>
+              <v:shape id="Text Box 2" o:spid="_x0000_s1026" type="#_x0000_t202" style="position:absolute;left:0;text-align:left;margin-left:171.5pt;margin-top:-.1pt;width:340.8pt;height:31.8pt;z-index:251655168;visibility:visible;mso-wrap-style:square;mso-width-percent:0;mso-height-percent:0;mso-wrap-distance-left:9pt;mso-wrap-distance-top:0;mso-wrap-distance-right:9pt;mso-wrap-distance-bottom:0;mso-position-horizontal:absolute;mso-position-horizontal-relative:text;mso-position-vertical:absolute;mso-position-vertical-relative:text;mso-width-percent:0;mso-height-percent:0;mso-width-relative:margin;mso-height-relative:margin;v-text-anchor:top" o:gfxdata="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" fillcolor="#fbd4b4 [1305]">
                 <v:textbox>
                   <w:txbxContent>
                     <w:p>
@@ -3593,97 +3445,144 @@
         </w:rPr>
         <w:t>Produkteumgebung</w:t>
       </w:r>
+      <w:bookmarkEnd w:id="7"/>
+    </w:p>
+    <w:p>
+      <w:pPr>
+        <w:pStyle w:val="berschrift2"/>
+        <w:rPr>
+          <w:rFonts w:ascii="Arial" w:hAnsi="Arial" w:cs="Arial"/>
+        </w:rPr>
+      </w:pPr>
+      <w:bookmarkStart w:id="8" w:name="_Toc408915599"/>
+      <w:r>
+        <w:rPr>
+          <w:rFonts w:ascii="Arial" w:hAnsi="Arial" w:cs="Arial"/>
+        </w:rPr>
+        <w:t>Software</w:t>
+      </w:r>
       <w:bookmarkEnd w:id="8"/>
     </w:p>
     <w:p>
       <w:pPr>
+        <w:rPr>
+          <w:strike/>
+          <w:color w:val="F79646" w:themeColor="accent6"/>
+        </w:rPr>
+      </w:pPr>
+      <w:r>
+        <w:rPr>
+          <w:strike/>
+          <w:color w:val="F79646" w:themeColor="accent6"/>
+        </w:rPr>
+        <w:t>Wenn eine unterstützte Grafikkarte vorhanden ist</w:t>
+      </w:r>
+      <w:r>
+        <w:rPr>
+          <w:strike/>
+          <w:color w:val="F79646" w:themeColor="accent6"/>
+        </w:rPr>
+        <w:t>, so</w:t>
+      </w:r>
+      <w:r>
+        <w:rPr>
+          <w:strike/>
+          <w:color w:val="F79646" w:themeColor="accent6"/>
+        </w:rPr>
+        <w:t xml:space="preserve"> </w:t>
+      </w:r>
+      <w:r>
+        <w:rPr>
+          <w:strike/>
+          <w:color w:val="F79646" w:themeColor="accent6"/>
+        </w:rPr>
+        <w:t xml:space="preserve">wird MATLAB ab Version R2015a benötigt um die </w:t>
+      </w:r>
+      <w:r>
+        <w:rPr>
+          <w:i/>
+          <w:strike/>
+          <w:color w:val="F79646" w:themeColor="accent6"/>
+        </w:rPr>
+        <w:t xml:space="preserve">„Parallel Computing Toolbox“ </w:t>
+      </w:r>
+      <w:r>
+        <w:rPr>
+          <w:strike/>
+          <w:color w:val="F79646" w:themeColor="accent6"/>
+        </w:rPr>
+        <w:t>verwenden zu können.</w:t>
+      </w:r>
+    </w:p>
+    <w:p>
+      <w:pPr>
+        <w:rPr>
+          <w:color w:val="0070C0"/>
+        </w:rPr>
+      </w:pPr>
+      <w:r>
+        <w:rPr>
+          <w:color w:val="0070C0"/>
+        </w:rPr>
+        <w:t xml:space="preserve">Die Software verwendet je nach Workstation die MATLAB-Toolbox </w:t>
+      </w:r>
+      <w:r>
+        <w:rPr>
+          <w:i/>
+          <w:color w:val="0070C0"/>
+        </w:rPr>
+        <w:t>„Parallel Computing Toolbox“</w:t>
+      </w:r>
+      <w:r>
+        <w:rPr>
+          <w:color w:val="0070C0"/>
+        </w:rPr>
+        <w:t>, welche ab Version R2015a verfügbar ist.</w:t>
+      </w:r>
+    </w:p>
+    <w:p>
+      <w:pPr>
         <w:pStyle w:val="berschrift2"/>
         <w:rPr>
           <w:rFonts w:ascii="Arial" w:hAnsi="Arial" w:cs="Arial"/>
         </w:rPr>
       </w:pPr>
-      <w:bookmarkStart w:id="9" w:name="_Toc408915599"/>
+      <w:bookmarkStart w:id="9" w:name="_Toc408915600"/>
       <w:r>
         <w:rPr>
           <w:rFonts w:ascii="Arial" w:hAnsi="Arial" w:cs="Arial"/>
         </w:rPr>
-        <w:t>Software</w:t>
+        <w:t>Betriebssystem</w:t>
       </w:r>
       <w:bookmarkEnd w:id="9"/>
     </w:p>
     <w:p>
       <w:pPr>
         <w:rPr>
-          <w:color w:val="F79646" w:themeColor="accent6"/>
-        </w:rPr>
-      </w:pPr>
-      <w:r>
-        <w:rPr>
-          <w:color w:val="F79646" w:themeColor="accent6"/>
-        </w:rPr>
-        <w:t>Wenn eine unterstützte Grafikkarte vorhanden ist</w:t>
-      </w:r>
-      <w:r>
-        <w:rPr>
-          <w:color w:val="F79646" w:themeColor="accent6"/>
-        </w:rPr>
-        <w:t>, so</w:t>
-      </w:r>
-      <w:r>
-        <w:rPr>
-          <w:color w:val="F79646" w:themeColor="accent6"/>
-        </w:rPr>
-        <w:t xml:space="preserve"> </w:t>
-      </w:r>
-      <w:r>
-        <w:rPr>
-          <w:color w:val="F79646" w:themeColor="accent6"/>
-        </w:rPr>
-        <w:t xml:space="preserve">wird MATLAB ab Version R2015a benötigt um die </w:t>
-      </w:r>
-      <w:r>
-        <w:rPr>
-          <w:i/>
-          <w:color w:val="F79646" w:themeColor="accent6"/>
-        </w:rPr>
-        <w:t xml:space="preserve">„Parallel Computing Toolbox“ </w:t>
-      </w:r>
-      <w:r>
-        <w:rPr>
-          <w:color w:val="F79646" w:themeColor="accent6"/>
-        </w:rPr>
-        <w:t>verwenden zu können.</w:t>
-      </w:r>
-    </w:p>
-    <w:p>
-      <w:pPr>
-        <w:pStyle w:val="berschrift2"/>
-        <w:rPr>
-          <w:rFonts w:ascii="Arial" w:hAnsi="Arial" w:cs="Arial"/>
-        </w:rPr>
-      </w:pPr>
-      <w:bookmarkStart w:id="10" w:name="_Toc408915600"/>
-      <w:r>
-        <w:rPr>
-          <w:rFonts w:ascii="Arial" w:hAnsi="Arial" w:cs="Arial"/>
-        </w:rPr>
-        <w:t>Betriebssystem</w:t>
-      </w:r>
-      <w:bookmarkEnd w:id="10"/>
-    </w:p>
-    <w:p>
-      <w:pPr>
-        <w:rPr>
-          <w:rFonts w:cs="Arial"/>
-          <w:color w:val="F79646" w:themeColor="accent6"/>
-        </w:rPr>
-      </w:pPr>
-      <w:r>
-        <w:rPr>
-          <w:rFonts w:cs="Arial"/>
-          <w:color w:val="F79646" w:themeColor="accent6"/>
-        </w:rPr>
-        <w:t>Die Parallel Computing Toolbox ist auf den folgenden 64-Bit Betriebssystemen ausführbar:</w:t>
+          <w:rFonts w:cs="Arial"/>
+          <w:color w:val="F79646" w:themeColor="accent6"/>
+        </w:rPr>
+      </w:pPr>
+      <w:r>
+        <w:rPr>
+          <w:rFonts w:cs="Arial"/>
+          <w:color w:val="F79646" w:themeColor="accent6"/>
+        </w:rPr>
+        <w:t xml:space="preserve">Die Parallel Computing Toolbox ist </w:t>
+      </w:r>
+      <w:r>
+        <w:rPr>
+          <w:rFonts w:cs="Arial"/>
+          <w:color w:val="F79646" w:themeColor="accent6"/>
+        </w:rPr>
+        <w:t xml:space="preserve">grundsätzlich </w:t>
+      </w:r>
+      <w:r>
+        <w:rPr>
+          <w:rFonts w:cs="Arial"/>
+          <w:color w:val="F79646" w:themeColor="accent6"/>
+        </w:rPr>
+        <w:t>auf den folgenden 64-Bit Betriebssystemen ausführbar:</w:t>
       </w:r>
     </w:p>
     <w:p>
@@ -3748,19 +3647,47 @@
     </w:p>
     <w:p>
       <w:pPr>
+        <w:rPr>
+          <w:rFonts w:cs="Arial"/>
+          <w:color w:val="0070C0"/>
+        </w:rPr>
+      </w:pPr>
+      <w:r>
+        <w:rPr>
+          <w:rFonts w:cs="Arial"/>
+          <w:color w:val="0070C0"/>
+        </w:rPr>
+        <w:t>Die Software muss</w:t>
+      </w:r>
+      <w:r>
+        <w:rPr>
+          <w:color w:val="0070C0"/>
+        </w:rPr>
+        <w:t xml:space="preserve"> </w:t>
+      </w:r>
+      <w:r>
+        <w:rPr>
+          <w:rFonts w:cs="Arial"/>
+          <w:color w:val="0070C0"/>
+        </w:rPr>
+        <w:t>für Windows 10 vollständig funktionsfähig werden. Als Wunsch soll die Software zusätzlich auf macOS Sierra funktionieren.</w:t>
+      </w:r>
+    </w:p>
+    <w:p>
+      <w:pPr>
         <w:pStyle w:val="berschrift2"/>
         <w:rPr>
           <w:rFonts w:ascii="Arial" w:hAnsi="Arial" w:cs="Arial"/>
         </w:rPr>
       </w:pPr>
-      <w:bookmarkStart w:id="11" w:name="_Toc408915601"/>
+      <w:bookmarkStart w:id="10" w:name="_Toc408915601"/>
       <w:r>
         <w:rPr>
           <w:rFonts w:ascii="Arial" w:hAnsi="Arial" w:cs="Arial"/>
         </w:rPr>
         <w:t>Hardware</w:t>
       </w:r>
-      <w:bookmarkEnd w:id="11"/>
+      <w:bookmarkEnd w:id="10"/>
     </w:p>
     <w:p>
       <w:pPr>
@@ -3924,7 +3851,7 @@
           <w:rFonts w:ascii="Arial" w:hAnsi="Arial" w:cs="Arial"/>
         </w:rPr>
       </w:pPr>
-      <w:bookmarkStart w:id="12" w:name="_Toc408915602"/>
+      <w:bookmarkStart w:id="11" w:name="_Toc408915602"/>
       <w:r>
         <w:rPr>
           <w:rFonts w:cs="Arial"/>
@@ -4030,7 +3957,7 @@
           </mc:Choice>
           <mc:Fallback>
             <w:pict>
-              <v:shape w14:anchorId="59D3679D" id="_x0000_s1028" type="#_x0000_t202" style="position:absolute;left:0;text-align:left;margin-left:171.5pt;margin-top:8.35pt;width:319.8pt;height:22.2pt;z-index:251662336;visibility:visible;mso-wrap-style:square;mso-width-percent:0;mso-height-percent:0;mso-wrap-distance-left:9pt;mso-wrap-distance-top:0;mso-wrap-distance-right:9pt;mso-wrap-distance-bottom:0;mso-position-horizontal:absolute;mso-position-horizontal-relative:text;mso-position-vertical:absolute;mso-position-vertical-relative:text;mso-width-percent:0;mso-height-percent:0;mso-width-relative:margin;mso-height-relative:margin;v-text-anchor:top" o:gfxdata="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" fillcolor="#fbd4b4 [1305]">
+              <v:shape w14:anchorId="59D3679D" id="_x0000_s1027" type="#_x0000_t202" style="position:absolute;left:0;text-align:left;margin-left:171.5pt;margin-top:8.35pt;width:319.8pt;height:22.2pt;z-index:251662336;visibility:visible;mso-wrap-style:square;mso-width-percent:0;mso-height-percent:0;mso-wrap-distance-left:9pt;mso-wrap-distance-top:0;mso-wrap-distance-right:9pt;mso-wrap-distance-bottom:0;mso-position-horizontal:absolute;mso-position-horizontal-relative:text;mso-position-vertical:absolute;mso-position-vertical-relative:text;mso-width-percent:0;mso-height-percent:0;mso-width-relative:margin;mso-height-relative:margin;v-text-anchor:top" o:gfxdata="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" fillcolor="#fbd4b4 [1305]">
                 <v:textbox>
                   <w:txbxContent>
                     <w:p>
@@ -4077,7 +4004,7 @@
         </w:rPr>
         <w:t>Produktfunktionen</w:t>
       </w:r>
-      <w:bookmarkEnd w:id="12"/>
+      <w:bookmarkEnd w:id="11"/>
     </w:p>
     <w:p>
       <w:pPr>
@@ -4255,7 +4182,21 @@
           <w:rFonts w:cs="Arial"/>
           <w:color w:val="F79646" w:themeColor="accent6"/>
         </w:rPr>
-        <w:t>Dynamisierung des Resourcenmonitors</w:t>
+        <w:t>Dynamisierung des Re</w:t>
+      </w:r>
+      <w:r>
+        <w:rPr>
+          <w:rFonts w:cs="Arial"/>
+          <w:color w:val="F79646" w:themeColor="accent6"/>
+        </w:rPr>
+        <w:t>s</w:t>
+      </w:r>
+      <w:r>
+        <w:rPr>
+          <w:rFonts w:cs="Arial"/>
+          <w:color w:val="F79646" w:themeColor="accent6"/>
+        </w:rPr>
+        <w:t>sourcenmonitors</w:t>
       </w:r>
     </w:p>
     <w:p>
@@ -4314,12 +4255,14 @@
       <w:pPr>
         <w:rPr>
           <w:rFonts w:cs="Arial"/>
-          <w:color w:val="F79646" w:themeColor="accent6"/>
-        </w:rPr>
-      </w:pPr>
-      <w:r>
-        <w:rPr>
-          <w:rFonts w:cs="Arial"/>
+          <w:strike/>
+          <w:color w:val="F79646" w:themeColor="accent6"/>
+        </w:rPr>
+      </w:pPr>
+      <w:r>
+        <w:rPr>
+          <w:rFonts w:cs="Arial"/>
+          <w:strike/>
           <w:color w:val="F79646" w:themeColor="accent6"/>
         </w:rPr>
         <w:t>/F70/</w:t>
@@ -4327,6 +4270,7 @@
       <w:r>
         <w:rPr>
           <w:rFonts w:cs="Arial"/>
+          <w:strike/>
           <w:color w:val="F79646" w:themeColor="accent6"/>
         </w:rPr>
         <w:tab/>
@@ -4335,6 +4279,7 @@
       <w:r>
         <w:rPr>
           <w:rFonts w:cs="Arial"/>
+          <w:strike/>
           <w:color w:val="F79646" w:themeColor="accent6"/>
         </w:rPr>
         <w:t>Fortschritts</w:t>
@@ -4383,7 +4328,7 @@
           <w:rFonts w:ascii="Arial" w:hAnsi="Arial" w:cs="Arial"/>
         </w:rPr>
       </w:pPr>
-      <w:bookmarkStart w:id="13" w:name="_Toc408915603"/>
+      <w:bookmarkStart w:id="12" w:name="_Toc408915603"/>
       <w:r>
         <w:rPr>
           <w:rFonts w:cs="Arial"/>
@@ -4490,7 +4435,7 @@
           </mc:Choice>
           <mc:Fallback>
             <w:pict>
-              <v:shape w14:anchorId="19EE5EEF" id="_x0000_s1029" type="#_x0000_t202" style="position:absolute;left:0;text-align:left;margin-left:136.1pt;margin-top:-4.3pt;width:340.8pt;height:18.6pt;z-index:251657216;visibility:visible;mso-wrap-style:square;mso-width-percent:0;mso-height-percent:0;mso-wrap-distance-left:9pt;mso-wrap-distance-top:0;mso-wrap-distance-right:9pt;mso-wrap-distance-bottom:0;mso-position-horizontal:absolute;mso-position-horizontal-relative:text;mso-position-vertical:absolute;mso-position-vertical-relative:text;mso-width-percent:0;mso-height-percent:0;mso-width-relative:margin;mso-height-relative:margin;v-text-anchor:top" o:gfxdata="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" fillcolor="#fbd4b4 [1305]">
+              <v:shape w14:anchorId="19EE5EEF" id="_x0000_s1028" type="#_x0000_t202" style="position:absolute;left:0;text-align:left;margin-left:136.1pt;margin-top:-4.3pt;width:340.8pt;height:18.6pt;z-index:251657216;visibility:visible;mso-wrap-style:square;mso-width-percent:0;mso-height-percent:0;mso-wrap-distance-left:9pt;mso-wrap-distance-top:0;mso-wrap-distance-right:9pt;mso-wrap-distance-bottom:0;mso-position-horizontal:absolute;mso-position-horizontal-relative:text;mso-position-vertical:absolute;mso-position-vertical-relative:text;mso-width-percent:0;mso-height-percent:0;mso-width-relative:margin;mso-height-relative:margin;v-text-anchor:top" o:gfxdata="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" fillcolor="#fbd4b4 [1305]">
                 <v:textbox>
                   <w:txbxContent>
                     <w:p>
@@ -4537,107 +4482,91 @@
         </w:rPr>
         <w:t>Produktdaten</w:t>
       </w:r>
-      <w:bookmarkEnd w:id="13"/>
-    </w:p>
-    <w:p>
-      <w:pPr>
-        <w:rPr>
-          <w:rFonts w:cs="Arial"/>
-          <w:color w:val="FF0000"/>
-        </w:rPr>
-      </w:pPr>
-      <w:r>
-        <w:rPr>
-          <w:rFonts w:cs="Arial"/>
-          <w:color w:val="FF0000"/>
+      <w:bookmarkEnd w:id="12"/>
+    </w:p>
+    <w:p>
+      <w:pPr>
+        <w:rPr>
+          <w:rFonts w:cs="Arial"/>
+          <w:color w:val="0070C0"/>
+        </w:rPr>
+      </w:pPr>
+      <w:r>
+        <w:rPr>
+          <w:rFonts w:cs="Arial"/>
+          <w:color w:val="0070C0"/>
         </w:rPr>
         <w:t>/D10/</w:t>
       </w:r>
       <w:r>
         <w:rPr>
           <w:rFonts w:cs="Arial"/>
-          <w:color w:val="FF0000"/>
+          <w:color w:val="0070C0"/>
         </w:rPr>
         <w:tab/>
-        <w:t xml:space="preserve">Ausgegeben wird </w:t>
-      </w:r>
-      <w:r>
-        <w:rPr>
-          <w:rFonts w:cs="Arial"/>
-          <w:color w:val="FF0000"/>
-        </w:rPr>
-        <w:t xml:space="preserve">ein </w:t>
-      </w:r>
-      <w:r>
-        <w:rPr>
-          <w:rFonts w:cs="Arial"/>
-          <w:color w:val="FF0000"/>
-        </w:rPr>
-        <w:t xml:space="preserve">2D </w:t>
-      </w:r>
-      <w:r>
-        <w:rPr>
-          <w:rFonts w:cs="Arial"/>
-          <w:color w:val="FF0000"/>
-        </w:rPr>
-        <w:t>Plot der</w:t>
-      </w:r>
-      <w:r>
-        <w:rPr>
-          <w:rFonts w:cs="Arial"/>
-          <w:color w:val="FF0000"/>
-        </w:rPr>
-        <w:t xml:space="preserve"> Temperatur als Funktion der Zeit.</w:t>
-      </w:r>
-    </w:p>
-    <w:p>
-      <w:pPr>
-        <w:rPr>
-          <w:rFonts w:cs="Arial"/>
-          <w:color w:val="FF0000"/>
-        </w:rPr>
-      </w:pPr>
-      <w:r>
-        <w:rPr>
-          <w:rFonts w:cs="Arial"/>
-          <w:color w:val="FF0000"/>
+        <w:t>Das entschlüsselte Passwort wird auf dem UI ausgegeben.</w:t>
+      </w:r>
+    </w:p>
+    <w:p>
+      <w:pPr>
+        <w:ind w:left="700" w:hanging="700"/>
+        <w:rPr>
+          <w:rFonts w:cs="Arial"/>
+          <w:color w:val="0070C0"/>
+        </w:rPr>
+      </w:pPr>
+      <w:r>
+        <w:rPr>
+          <w:rFonts w:cs="Arial"/>
+          <w:color w:val="0070C0"/>
         </w:rPr>
         <w:t>/D20/</w:t>
       </w:r>
       <w:r>
         <w:rPr>
           <w:rFonts w:cs="Arial"/>
-          <w:color w:val="FF0000"/>
+          <w:color w:val="0070C0"/>
         </w:rPr>
         <w:tab/>
-      </w:r>
-      <w:r>
-        <w:rPr>
-          <w:rFonts w:cs="Arial"/>
-          <w:color w:val="FF0000"/>
-        </w:rPr>
-        <w:t>Die numerischen Resultate werden als csv ASCII Datei abgespeichert</w:t>
-      </w:r>
-      <w:r>
-        <w:rPr>
-          <w:rFonts w:cs="Arial"/>
-          <w:color w:val="FF0000"/>
-        </w:rPr>
-        <w:t>.</w:t>
-      </w:r>
-    </w:p>
-    <w:p>
-      <w:pPr>
-        <w:rPr>
-          <w:rFonts w:cs="Arial"/>
-          <w:color w:val="FF0000"/>
+        <w:t>Die CPU- / GPU-Belastung wird als 2D-Plot in Prozent als Funktion der Zeit auf dem UI ausgegeben.</w:t>
+      </w:r>
+    </w:p>
+    <w:p>
+      <w:pPr>
+        <w:ind w:left="700" w:hanging="700"/>
+        <w:rPr>
+          <w:rFonts w:cs="Arial"/>
+          <w:color w:val="0070C0"/>
+        </w:rPr>
+      </w:pPr>
+      <w:r>
+        <w:rPr>
+          <w:rFonts w:cs="Arial"/>
+          <w:color w:val="0070C0"/>
+        </w:rPr>
+        <w:t>/D30/</w:t>
+      </w:r>
+      <w:r>
+        <w:rPr>
+          <w:rFonts w:cs="Arial"/>
+          <w:color w:val="0070C0"/>
+        </w:rPr>
+        <w:tab/>
+        <w:t>Logs mit Angaben zu Versuchsnummer, aktueller Zeit, Belastung der Ressourcen, versuchte Kombinationen werden auf dem UI ausgegeben.</w:t>
+      </w:r>
+    </w:p>
+    <w:p>
+      <w:pPr>
+        <w:rPr>
+          <w:rFonts w:cs="Arial"/>
+          <w:color w:val="0070C0"/>
         </w:rPr>
       </w:pPr>
       <w:r>
         <w:rPr>
           <w:rFonts w:cs="Arial"/>
           <w:noProof/>
-          <w:color w:val="FF0000"/>
+          <w:color w:val="0070C0"/>
           <w:lang w:val="en-US"/>
         </w:rPr>
         <mc:AlternateContent>
@@ -4730,7 +4659,7 @@
           </mc:Choice>
           <mc:Fallback>
             <w:pict>
-              <v:shape w14:anchorId="6DE6EA89" id="_x0000_s1030" type="#_x0000_t202" style="position:absolute;left:0;text-align:left;margin-left:176.3pt;margin-top:15.05pt;width:340.8pt;height:42pt;z-index:251656192;visibility:visible;mso-wrap-style:square;mso-width-percent:0;mso-height-percent:0;mso-wrap-distance-left:9pt;mso-wrap-distance-top:0;mso-wrap-distance-right:9pt;mso-wrap-distance-bottom:0;mso-position-horizontal:absolute;mso-position-horizontal-relative:text;mso-position-vertical:absolute;mso-position-vertical-relative:text;mso-width-percent:0;mso-height-percent:0;mso-width-relative:margin;mso-height-relative:margin;v-text-anchor:top" o:gfxdata="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" fillcolor="#fbd4b4 [1305]">
+              <v:shape w14:anchorId="6DE6EA89" id="_x0000_s1029" type="#_x0000_t202" style="position:absolute;left:0;text-align:left;margin-left:176.3pt;margin-top:15.05pt;width:340.8pt;height:42pt;z-index:251656192;visibility:visible;mso-wrap-style:square;mso-width-percent:0;mso-height-percent:0;mso-wrap-distance-left:9pt;mso-wrap-distance-top:0;mso-wrap-distance-right:9pt;mso-wrap-distance-bottom:0;mso-position-horizontal:absolute;mso-position-horizontal-relative:text;mso-position-vertical:absolute;mso-position-vertical-relative:text;mso-width-percent:0;mso-height-percent:0;mso-width-relative:margin;mso-height-relative:margin;v-text-anchor:top" o:gfxdata="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" fillcolor="#fbd4b4 [1305]">
                 <v:textbox>
                   <w:txbxContent>
                     <w:p>
@@ -4765,17 +4694,30 @@
       <w:r>
         <w:rPr>
           <w:rFonts w:cs="Arial"/>
-          <w:color w:val="FF0000"/>
+          <w:color w:val="0070C0"/>
         </w:rPr>
         <w:t>/D30/</w:t>
       </w:r>
       <w:r>
         <w:rPr>
           <w:rFonts w:cs="Arial"/>
-          <w:color w:val="FF0000"/>
+          <w:color w:val="0070C0"/>
         </w:rPr>
         <w:tab/>
-        <w:t>Plot Visualisierungen können als png-Datei abgespeichert werden</w:t>
+      </w:r>
+      <w:r>
+        <w:rPr>
+          <w:rFonts w:cs="Arial"/>
+          <w:color w:val="0070C0"/>
+        </w:rPr>
+        <w:t xml:space="preserve">{Wunsch}: </w:t>
+      </w:r>
+      <w:r>
+        <w:rPr>
+          <w:rFonts w:cs="Arial"/>
+          <w:color w:val="0070C0"/>
+        </w:rPr>
+        <w:t>Die Logdaten sollen als csv-Datei abgespeichert werden können.</w:t>
       </w:r>
     </w:p>
     <w:p>
@@ -4785,18 +4727,18 @@
           <w:rFonts w:ascii="Arial" w:hAnsi="Arial" w:cs="Arial"/>
         </w:rPr>
       </w:pPr>
-      <w:bookmarkStart w:id="14" w:name="_Toc408915604"/>
+      <w:bookmarkStart w:id="13" w:name="_Toc408915604"/>
       <w:r>
         <w:rPr>
           <w:rFonts w:ascii="Arial" w:hAnsi="Arial" w:cs="Arial"/>
         </w:rPr>
         <w:t>Produkt-Leistungen</w:t>
       </w:r>
-      <w:bookmarkEnd w:id="14"/>
-    </w:p>
-    <w:p>
-      <w:pPr>
-        <w:ind w:left="431" w:hanging="431"/>
+      <w:bookmarkEnd w:id="13"/>
+    </w:p>
+    <w:p>
+      <w:pPr>
+        <w:ind w:left="700" w:hanging="700"/>
         <w:rPr>
           <w:rFonts w:cs="Arial"/>
           <w:color w:val="F79646" w:themeColor="accent6"/>
@@ -4833,195 +4775,70 @@
     </w:p>
     <w:p>
       <w:pPr>
-        <w:rPr>
-          <w:rFonts w:cs="Arial"/>
-          <w:color w:val="FF0000"/>
-        </w:rPr>
-      </w:pPr>
-      <w:r>
-        <w:rPr>
-          <w:rFonts w:cs="Arial"/>
-          <w:color w:val="FF0000"/>
+        <w:ind w:left="700" w:hanging="700"/>
+        <w:rPr>
+          <w:rFonts w:cs="Arial"/>
+          <w:color w:val="0070C0"/>
+        </w:rPr>
+      </w:pPr>
+      <w:r>
+        <w:rPr>
+          <w:rFonts w:cs="Arial"/>
+          <w:color w:val="0070C0"/>
         </w:rPr>
         <w:t>/L</w:t>
       </w:r>
       <w:r>
         <w:rPr>
           <w:rFonts w:cs="Arial"/>
-          <w:color w:val="FF0000"/>
+          <w:color w:val="0070C0"/>
         </w:rPr>
         <w:t>2</w:t>
       </w:r>
       <w:r>
         <w:rPr>
           <w:rFonts w:cs="Arial"/>
-          <w:color w:val="FF0000"/>
+          <w:color w:val="0070C0"/>
         </w:rPr>
         <w:t>0/</w:t>
       </w:r>
       <w:r>
         <w:rPr>
           <w:rFonts w:cs="Arial"/>
-          <w:color w:val="FF0000"/>
+          <w:color w:val="0070C0"/>
         </w:rPr>
         <w:tab/>
-        <w:t>Das Spiel soll flüssig laufen.</w:t>
-      </w:r>
-    </w:p>
-    <w:p>
-      <w:pPr>
-        <w:rPr>
-          <w:rFonts w:cs="Arial"/>
-          <w:color w:val="FF0000"/>
-        </w:rPr>
-      </w:pPr>
-      <w:r>
-        <w:rPr>
-          <w:rFonts w:cs="Arial"/>
-          <w:color w:val="FF0000"/>
+      </w:r>
+      <w:r>
+        <w:rPr>
+          <w:rFonts w:cs="Arial"/>
+          <w:color w:val="0070C0"/>
+        </w:rPr>
+        <w:t>Die graphische Darstellung der Belastung der Ressourcen soll flüssig dargestellt werden können.</w:t>
+      </w:r>
+    </w:p>
+    <w:p>
+      <w:pPr>
+        <w:ind w:left="700" w:hanging="700"/>
+        <w:rPr>
+          <w:rFonts w:cs="Arial"/>
+          <w:color w:val="0070C0"/>
+        </w:rPr>
+      </w:pPr>
+      <w:r>
+        <w:rPr>
+          <w:rFonts w:cs="Arial"/>
+          <w:color w:val="0070C0"/>
         </w:rPr>
         <w:t>/L30/</w:t>
       </w:r>
       <w:r>
         <w:rPr>
           <w:rFonts w:cs="Arial"/>
-          <w:color w:val="FF0000"/>
+          <w:color w:val="0070C0"/>
         </w:rPr>
         <w:tab/>
-        <w:t>Das Programm löst die vollständigen Maxwell Gleichungen und nicht nur eine Approximation.</w:t>
-      </w:r>
-    </w:p>
-    <w:p>
-      <w:pPr>
-        <w:rPr>
-          <w:rFonts w:cs="Arial"/>
-          <w:color w:val="FF0000"/>
-        </w:rPr>
-      </w:pPr>
-      <w:r>
-        <w:rPr>
-          <w:rFonts w:cs="Arial"/>
-          <w:color w:val="FF0000"/>
-        </w:rPr>
-        <w:t>/L40/</w:t>
-      </w:r>
-      <w:r>
-        <w:rPr>
-          <w:rFonts w:cs="Arial"/>
-          <w:color w:val="FF0000"/>
-        </w:rPr>
-        <w:tab/>
-        <w:t>Die Genauigkeit beträgt drei signifikante Ziffern.</w:t>
-      </w:r>
-    </w:p>
-    <w:p>
-      <w:pPr>
-        <w:rPr>
-          <w:rFonts w:cs="Arial"/>
-          <w:color w:val="FF0000"/>
-        </w:rPr>
-      </w:pPr>
-      <w:r>
-        <w:rPr>
-          <w:rFonts w:cs="Arial"/>
-          <w:color w:val="FF0000"/>
-        </w:rPr>
-        <w:t>/L50/</w:t>
-      </w:r>
-      <w:r>
-        <w:rPr>
-          <w:rFonts w:cs="Arial"/>
-          <w:color w:val="FF0000"/>
-        </w:rPr>
-        <w:tab/>
-        <w:t>Berechnungen die länger als 10 Sekunden benötigen werden abgebrochen und lassen sich deshalb nicht berechnen.</w:t>
-      </w:r>
-    </w:p>
-    <w:p>
-      <w:pPr>
-        <w:rPr>
-          <w:rFonts w:cs="Arial"/>
-          <w:color w:val="FF0000"/>
-        </w:rPr>
-      </w:pPr>
-      <w:r>
-        <w:rPr>
-          <w:rFonts w:cs="Arial"/>
-          <w:color w:val="FF0000"/>
-        </w:rPr>
-        <w:t>/L</w:t>
-      </w:r>
-      <w:r>
-        <w:rPr>
-          <w:rFonts w:cs="Arial"/>
-          <w:color w:val="FF0000"/>
-        </w:rPr>
-        <w:t>6</w:t>
-      </w:r>
-      <w:r>
-        <w:rPr>
-          <w:rFonts w:cs="Arial"/>
-          <w:color w:val="FF0000"/>
-        </w:rPr>
-        <w:t>0/</w:t>
-      </w:r>
-      <w:r>
-        <w:rPr>
-          <w:rFonts w:cs="Arial"/>
-          <w:color w:val="FF0000"/>
-        </w:rPr>
-        <w:tab/>
-      </w:r>
-      <w:r>
-        <w:rPr>
-          <w:rFonts w:cs="Arial"/>
-          <w:color w:val="FF0000"/>
-        </w:rPr>
-        <w:t>{</w:t>
-      </w:r>
-      <w:r>
-        <w:rPr>
-          <w:rFonts w:cs="Arial"/>
-          <w:color w:val="FF0000"/>
-        </w:rPr>
-        <w:t>Wunsch}:</w:t>
-      </w:r>
-      <w:r>
-        <w:rPr>
-          <w:rFonts w:cs="Arial"/>
-          <w:color w:val="FF0000"/>
-        </w:rPr>
-        <w:t xml:space="preserve"> Während der Berechnung wird der Fortschritt angezeigt.</w:t>
-      </w:r>
-    </w:p>
-    <w:p>
-      <w:pPr>
-        <w:rPr>
-          <w:rFonts w:cs="Arial"/>
-          <w:color w:val="FF0000"/>
-        </w:rPr>
-      </w:pPr>
-      <w:r>
-        <w:rPr>
-          <w:rFonts w:cs="Arial"/>
-          <w:color w:val="FF0000"/>
-        </w:rPr>
-        <w:t>/L7</w:t>
-      </w:r>
-      <w:r>
-        <w:rPr>
-          <w:rFonts w:cs="Arial"/>
-          <w:color w:val="FF0000"/>
-        </w:rPr>
-        <w:t>0/</w:t>
-      </w:r>
-      <w:r>
-        <w:rPr>
-          <w:rFonts w:cs="Arial"/>
-          <w:color w:val="FF0000"/>
-        </w:rPr>
-        <w:tab/>
-        <w:t>{Wunsch}: Das GUI ist mit speziellen Ornamenten verziert.</w:t>
+        <w:t>Während der Entschlüsselung soll der Fortschritt in einem Balken angezeigt werden.</w:t>
       </w:r>
     </w:p>
     <w:p>
@@ -5031,7 +4848,7 @@
           <w:rFonts w:ascii="Arial" w:hAnsi="Arial" w:cs="Arial"/>
         </w:rPr>
       </w:pPr>
-      <w:bookmarkStart w:id="15" w:name="_Toc408915605"/>
+      <w:bookmarkStart w:id="14" w:name="_Toc408915605"/>
       <w:r>
         <w:rPr>
           <w:rFonts w:cs="Arial"/>
@@ -5144,7 +4961,7 @@
           </mc:Choice>
           <mc:Fallback>
             <w:pict>
-              <v:shape w14:anchorId="2572EDCC" id="_x0000_s1031" type="#_x0000_t202" style="position:absolute;left:0;text-align:left;margin-left:207.5pt;margin-top:.25pt;width:309.6pt;height:31.8pt;z-index:251658240;visibility:visible;mso-wrap-style:square;mso-width-percent:0;mso-height-percent:0;mso-wrap-distance-left:9pt;mso-wrap-distance-top:0;mso-wrap-distance-right:9pt;mso-wrap-distance-bottom:0;mso-position-horizontal:absolute;mso-position-horizontal-relative:text;mso-position-vertical:absolute;mso-position-vertical-relative:text;mso-width-percent:0;mso-height-percent:0;mso-width-relative:margin;mso-height-relative:margin;v-text-anchor:top" o:gfxdata="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" fillcolor="#fbd4b4 [1305]">
+              <v:shape w14:anchorId="2572EDCC" id="_x0000_s1030" type="#_x0000_t202" style="position:absolute;left:0;text-align:left;margin-left:207.5pt;margin-top:.25pt;width:309.6pt;height:31.8pt;z-index:251658240;visibility:visible;mso-wrap-style:square;mso-width-percent:0;mso-height-percent:0;mso-wrap-distance-left:9pt;mso-wrap-distance-top:0;mso-wrap-distance-right:9pt;mso-wrap-distance-bottom:0;mso-position-horizontal:absolute;mso-position-horizontal-relative:text;mso-position-vertical:absolute;mso-position-vertical-relative:text;mso-width-percent:0;mso-height-percent:0;mso-width-relative:margin;mso-height-relative:margin;v-text-anchor:top" o:gfxdata="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" fillcolor="#fbd4b4 [1305]">
                 <v:textbox>
                   <w:txbxContent>
                     <w:p>
@@ -5198,7 +5015,7 @@
         </w:rPr>
         <w:t>Benutzungsschnittstelle</w:t>
       </w:r>
-      <w:bookmarkEnd w:id="15"/>
+      <w:bookmarkEnd w:id="14"/>
     </w:p>
     <w:p>
       <w:pPr>
@@ -5257,6 +5074,13 @@
         </w:rPr>
         <w:t>Die Eingabe der Passwörter / Hashs erfolgen durch die Tastatureingabe</w:t>
       </w:r>
+      <w:r>
+        <w:rPr>
+          <w:rFonts w:cs="Arial"/>
+          <w:color w:val="F79646" w:themeColor="accent6"/>
+        </w:rPr>
+        <w:t>.</w:t>
+      </w:r>
     </w:p>
     <w:p>
       <w:pPr>
@@ -5320,7 +5144,21 @@
           <w:rFonts w:cs="Arial"/>
           <w:color w:val="F79646" w:themeColor="accent6"/>
         </w:rPr>
-        <w:t>. Ausnahme mit der Überprüfung der Passwortlänge, diese wird zur Laufzeit (während der Eingabe) überprüft. Treten dabei Fehler auf werden diese in einem Prompt visualisiert</w:t>
+        <w:t>. Ausnahme mit der Überprüfung der Passwortlänge, diese wird zur Laufzeit (während der Eingabe) überprüft. Treten dabei Fehler auf</w:t>
+      </w:r>
+      <w:r>
+        <w:rPr>
+          <w:rFonts w:cs="Arial"/>
+          <w:color w:val="F79646" w:themeColor="accent6"/>
+        </w:rPr>
+        <w:t>,</w:t>
+      </w:r>
+      <w:r>
+        <w:rPr>
+          <w:rFonts w:cs="Arial"/>
+          <w:color w:val="F79646" w:themeColor="accent6"/>
+        </w:rPr>
+        <w:t xml:space="preserve"> werden diese in einem Prompt visualisiert</w:t>
       </w:r>
       <w:r>
         <w:rPr>
@@ -5332,6 +5170,7 @@
     </w:p>
     <w:p>
       <w:pPr>
+        <w:ind w:left="700" w:hanging="700"/>
         <w:rPr>
           <w:rFonts w:cs="Arial"/>
           <w:color w:val="F79646" w:themeColor="accent6"/>
@@ -5356,7 +5195,21 @@
           <w:rFonts w:cs="Arial"/>
           <w:color w:val="F79646" w:themeColor="accent6"/>
         </w:rPr>
-        <w:t>Erweiterte Einstellungen sind via Dropdown-Liste und Radio-Buttons anzuwählen</w:t>
+        <w:t xml:space="preserve">Erweiterte Einstellungen sind via Dropdown-Liste und Radio-Buttons </w:t>
+      </w:r>
+      <w:r>
+        <w:rPr>
+          <w:rFonts w:cs="Arial"/>
+          <w:color w:val="F79646" w:themeColor="accent6"/>
+        </w:rPr>
+        <w:t xml:space="preserve">mit der Maus </w:t>
+      </w:r>
+      <w:r>
+        <w:rPr>
+          <w:rFonts w:cs="Arial"/>
+          <w:color w:val="F79646" w:themeColor="accent6"/>
+        </w:rPr>
+        <w:t>anzuwählen</w:t>
       </w:r>
     </w:p>
     <w:p>
@@ -5487,7 +5340,7 @@
           <w:szCs w:val="28"/>
         </w:rPr>
       </w:pPr>
-      <w:bookmarkStart w:id="16" w:name="_Toc408915606"/>
+      <w:bookmarkStart w:id="15" w:name="_Toc408915606"/>
       <w:r>
         <w:rPr>
           <w:rFonts w:cs="Arial"/>
@@ -5509,43 +5362,51 @@
         <w:lastRenderedPageBreak/>
         <w:t>Qualitätsbestimmung</w:t>
       </w:r>
+      <w:bookmarkEnd w:id="15"/>
+    </w:p>
+    <w:p>
+      <w:pPr>
+        <w:rPr>
+          <w:color w:val="FF0000"/>
+        </w:rPr>
+      </w:pPr>
+      <w:r>
+        <w:rPr>
+          <w:color w:val="FF0000"/>
+        </w:rPr>
+        <w:t>Die Zielgruppe</w:t>
+      </w:r>
+      <w:r>
+        <w:rPr>
+          <w:color w:val="FF0000"/>
+        </w:rPr>
+        <w:t xml:space="preserve"> („Kunde“)</w:t>
+      </w:r>
+      <w:r>
+        <w:rPr>
+          <w:color w:val="FF0000"/>
+        </w:rPr>
+        <w:t xml:space="preserve"> der Software sind Laborratten welche Ihre Messungen möglichst schnell und einfach auswerten möchten ohne viel Zeit mit der Software zu verlieren. Die Wartung der Software erfolgt durch die Entwickler</w:t>
+      </w:r>
+      <w:r>
+        <w:rPr>
+          <w:color w:val="FF0000"/>
+        </w:rPr>
+        <w:t xml:space="preserve"> (Kermit und Lisa)</w:t>
+      </w:r>
+      <w:r>
+        <w:rPr>
+          <w:color w:val="FF0000"/>
+        </w:rPr>
+        <w:t xml:space="preserve"> selbst. Ein gewisser Wert wird auf die Korrektheit der Berechnung gelegt, wobei die Laborratten</w:t>
+      </w:r>
+      <w:bookmarkStart w:id="16" w:name="_GoBack"/>
       <w:bookmarkEnd w:id="16"/>
-    </w:p>
-    <w:p>
-      <w:pPr>
+      <w:r>
         <w:rPr>
           <w:color w:val="FF0000"/>
         </w:rPr>
-      </w:pPr>
-      <w:r>
-        <w:rPr>
-          <w:color w:val="FF0000"/>
-        </w:rPr>
-        <w:t>Die Zielgruppe</w:t>
-      </w:r>
-      <w:r>
-        <w:rPr>
-          <w:color w:val="FF0000"/>
-        </w:rPr>
-        <w:t xml:space="preserve"> („Kunde“)</w:t>
-      </w:r>
-      <w:r>
-        <w:rPr>
-          <w:color w:val="FF0000"/>
-        </w:rPr>
-        <w:t xml:space="preserve"> der Software sind Laborratten welche Ihre Messungen möglichst schnell und einfach auswerten möchten ohne viel Zeit mit der Software zu verlieren. Die Wartung der Software erfolgt durch die Entwickler</w:t>
-      </w:r>
-      <w:r>
-        <w:rPr>
-          <w:color w:val="FF0000"/>
-        </w:rPr>
-        <w:t xml:space="preserve"> (Kermit und Lisa)</w:t>
-      </w:r>
-      <w:r>
-        <w:rPr>
-          <w:color w:val="FF0000"/>
-        </w:rPr>
-        <w:t xml:space="preserve"> selbst. Ein gewisser Wert wird auf die Korrektheit der Berechnung gelegt, wobei die Laborratten grobe Fehler aufgrund Ihrer Erfahrung sehr schnell erkennen würden.</w:t>
+        <w:t xml:space="preserve"> grobe Fehler aufgrund Ihrer Erfahrung sehr schnell erkennen würden.</w:t>
       </w:r>
     </w:p>
     <w:tbl>
@@ -5722,7 +5583,44 @@
           <w:p>
             <w:pPr>
               <w:jc w:val="center"/>
+              <w:rPr>
+                <w:color w:val="0070C0"/>
+              </w:rPr>
             </w:pPr>
+          </w:p>
+        </w:tc>
+        <w:tc>
+          <w:tcPr>
+            <w:tcW w:w="1206" w:type="dxa"/>
+            <w:vAlign w:val="center"/>
+          </w:tcPr>
+          <w:p>
+            <w:pPr>
+              <w:jc w:val="center"/>
+              <w:rPr>
+                <w:color w:val="0070C0"/>
+              </w:rPr>
+            </w:pPr>
+          </w:p>
+        </w:tc>
+        <w:tc>
+          <w:tcPr>
+            <w:tcW w:w="1205" w:type="dxa"/>
+            <w:vAlign w:val="center"/>
+          </w:tcPr>
+          <w:p>
+            <w:pPr>
+              <w:jc w:val="center"/>
+              <w:rPr>
+                <w:color w:val="0070C0"/>
+              </w:rPr>
+            </w:pPr>
+            <w:r>
+              <w:rPr>
+                <w:color w:val="0070C0"/>
+              </w:rPr>
+              <w:t>x</w:t>
+            </w:r>
           </w:p>
         </w:tc>
         <w:tc>
@@ -5736,6 +5634,38 @@
             </w:pPr>
           </w:p>
         </w:tc>
+      </w:tr>
+      <w:tr>
+        <w:tc>
+          <w:tcPr>
+            <w:tcW w:w="4540" w:type="dxa"/>
+            <w:vAlign w:val="center"/>
+          </w:tcPr>
+          <w:p>
+            <w:pPr>
+              <w:jc w:val="left"/>
+            </w:pPr>
+            <w:r>
+              <w:rPr>
+                <w:rFonts w:cs="Arial"/>
+              </w:rPr>
+              <w:t>Überprüfbarkeit</w:t>
+            </w:r>
+            <w:r>
+              <w:rPr>
+                <w:rFonts w:cs="Arial"/>
+              </w:rPr>
+              <w:t xml:space="preserve"> </w:t>
+            </w:r>
+            <w:r>
+              <w:rPr>
+                <w:rFonts w:cs="Arial"/>
+                <w:sz w:val="18"/>
+              </w:rPr>
+              <w:t>(des Codes)</w:t>
+            </w:r>
+          </w:p>
+        </w:tc>
         <w:tc>
           <w:tcPr>
             <w:tcW w:w="1205" w:type="dxa"/>
@@ -5744,6 +5674,330 @@
           <w:p>
             <w:pPr>
               <w:jc w:val="center"/>
+              <w:rPr>
+                <w:color w:val="0070C0"/>
+              </w:rPr>
+            </w:pPr>
+          </w:p>
+        </w:tc>
+        <w:tc>
+          <w:tcPr>
+            <w:tcW w:w="1206" w:type="dxa"/>
+            <w:vAlign w:val="center"/>
+          </w:tcPr>
+          <w:p>
+            <w:pPr>
+              <w:jc w:val="center"/>
+              <w:rPr>
+                <w:color w:val="0070C0"/>
+              </w:rPr>
+            </w:pPr>
+          </w:p>
+        </w:tc>
+        <w:tc>
+          <w:tcPr>
+            <w:tcW w:w="1205" w:type="dxa"/>
+            <w:vAlign w:val="center"/>
+          </w:tcPr>
+          <w:p>
+            <w:pPr>
+              <w:jc w:val="center"/>
+              <w:rPr>
+                <w:color w:val="0070C0"/>
+              </w:rPr>
+            </w:pPr>
+            <w:r>
+              <w:rPr>
+                <w:color w:val="0070C0"/>
+              </w:rPr>
+              <w:t>x</w:t>
+            </w:r>
+          </w:p>
+        </w:tc>
+        <w:tc>
+          <w:tcPr>
+            <w:tcW w:w="1206" w:type="dxa"/>
+            <w:vAlign w:val="center"/>
+          </w:tcPr>
+          <w:p>
+            <w:pPr>
+              <w:jc w:val="center"/>
+            </w:pPr>
+          </w:p>
+        </w:tc>
+      </w:tr>
+      <w:tr>
+        <w:tc>
+          <w:tcPr>
+            <w:tcW w:w="4540" w:type="dxa"/>
+            <w:vAlign w:val="center"/>
+          </w:tcPr>
+          <w:p>
+            <w:pPr>
+              <w:jc w:val="left"/>
+            </w:pPr>
+            <w:r>
+              <w:rPr>
+                <w:rFonts w:cs="Arial"/>
+              </w:rPr>
+              <w:t>Verständlichkeit</w:t>
+            </w:r>
+            <w:r>
+              <w:rPr>
+                <w:rFonts w:cs="Arial"/>
+              </w:rPr>
+              <w:t xml:space="preserve"> </w:t>
+            </w:r>
+            <w:r>
+              <w:rPr>
+                <w:rFonts w:cs="Arial"/>
+                <w:sz w:val="18"/>
+              </w:rPr>
+              <w:t>(des Codes)</w:t>
+            </w:r>
+          </w:p>
+        </w:tc>
+        <w:tc>
+          <w:tcPr>
+            <w:tcW w:w="1205" w:type="dxa"/>
+            <w:vAlign w:val="center"/>
+          </w:tcPr>
+          <w:p>
+            <w:pPr>
+              <w:jc w:val="center"/>
+              <w:rPr>
+                <w:color w:val="0070C0"/>
+              </w:rPr>
+            </w:pPr>
+          </w:p>
+        </w:tc>
+        <w:tc>
+          <w:tcPr>
+            <w:tcW w:w="1206" w:type="dxa"/>
+            <w:vAlign w:val="center"/>
+          </w:tcPr>
+          <w:p>
+            <w:pPr>
+              <w:jc w:val="center"/>
+              <w:rPr>
+                <w:color w:val="0070C0"/>
+              </w:rPr>
+            </w:pPr>
+          </w:p>
+        </w:tc>
+        <w:tc>
+          <w:tcPr>
+            <w:tcW w:w="1205" w:type="dxa"/>
+            <w:vAlign w:val="center"/>
+          </w:tcPr>
+          <w:p>
+            <w:pPr>
+              <w:jc w:val="center"/>
+              <w:rPr>
+                <w:color w:val="0070C0"/>
+              </w:rPr>
+            </w:pPr>
+            <w:r>
+              <w:rPr>
+                <w:color w:val="0070C0"/>
+              </w:rPr>
+              <w:t>x</w:t>
+            </w:r>
+          </w:p>
+        </w:tc>
+        <w:tc>
+          <w:tcPr>
+            <w:tcW w:w="1206" w:type="dxa"/>
+            <w:vAlign w:val="center"/>
+          </w:tcPr>
+          <w:p>
+            <w:pPr>
+              <w:jc w:val="center"/>
+            </w:pPr>
+          </w:p>
+        </w:tc>
+      </w:tr>
+      <w:tr>
+        <w:tc>
+          <w:tcPr>
+            <w:tcW w:w="4540" w:type="dxa"/>
+            <w:vAlign w:val="center"/>
+          </w:tcPr>
+          <w:p>
+            <w:pPr>
+              <w:jc w:val="left"/>
+            </w:pPr>
+            <w:r>
+              <w:rPr>
+                <w:rFonts w:cs="Arial"/>
+              </w:rPr>
+              <w:t>Wartbarkeit</w:t>
+            </w:r>
+            <w:r>
+              <w:rPr>
+                <w:rFonts w:cs="Arial"/>
+              </w:rPr>
+              <w:t xml:space="preserve"> </w:t>
+            </w:r>
+            <w:r>
+              <w:rPr>
+                <w:rFonts w:cs="Arial"/>
+                <w:sz w:val="18"/>
+              </w:rPr>
+              <w:t>(des Codes)</w:t>
+            </w:r>
+          </w:p>
+        </w:tc>
+        <w:tc>
+          <w:tcPr>
+            <w:tcW w:w="1205" w:type="dxa"/>
+            <w:vAlign w:val="center"/>
+          </w:tcPr>
+          <w:p>
+            <w:pPr>
+              <w:jc w:val="center"/>
+              <w:rPr>
+                <w:color w:val="0070C0"/>
+              </w:rPr>
+            </w:pPr>
+          </w:p>
+        </w:tc>
+        <w:tc>
+          <w:tcPr>
+            <w:tcW w:w="1206" w:type="dxa"/>
+            <w:vAlign w:val="center"/>
+          </w:tcPr>
+          <w:p>
+            <w:pPr>
+              <w:jc w:val="center"/>
+              <w:rPr>
+                <w:color w:val="0070C0"/>
+              </w:rPr>
+            </w:pPr>
+          </w:p>
+        </w:tc>
+        <w:tc>
+          <w:tcPr>
+            <w:tcW w:w="1205" w:type="dxa"/>
+            <w:vAlign w:val="center"/>
+          </w:tcPr>
+          <w:p>
+            <w:pPr>
+              <w:jc w:val="center"/>
+              <w:rPr>
+                <w:color w:val="0070C0"/>
+              </w:rPr>
+            </w:pPr>
+            <w:r>
+              <w:rPr>
+                <w:color w:val="0070C0"/>
+              </w:rPr>
+              <w:t>x</w:t>
+            </w:r>
+          </w:p>
+        </w:tc>
+        <w:tc>
+          <w:tcPr>
+            <w:tcW w:w="1206" w:type="dxa"/>
+            <w:vAlign w:val="center"/>
+          </w:tcPr>
+          <w:p>
+            <w:pPr>
+              <w:jc w:val="center"/>
+            </w:pPr>
+          </w:p>
+        </w:tc>
+      </w:tr>
+      <w:tr>
+        <w:tc>
+          <w:tcPr>
+            <w:tcW w:w="4540" w:type="dxa"/>
+            <w:vAlign w:val="center"/>
+          </w:tcPr>
+          <w:p>
+            <w:pPr>
+              <w:jc w:val="left"/>
+            </w:pPr>
+            <w:r>
+              <w:rPr>
+                <w:rFonts w:cs="Arial"/>
+              </w:rPr>
+              <w:t>Benutzungsfreundlichkeit</w:t>
+            </w:r>
+            <w:r>
+              <w:rPr>
+                <w:rFonts w:cs="Arial"/>
+              </w:rPr>
+              <w:t xml:space="preserve"> </w:t>
+            </w:r>
+            <w:r>
+              <w:rPr>
+                <w:rFonts w:cs="Arial"/>
+                <w:sz w:val="18"/>
+              </w:rPr>
+              <w:t>(</w:t>
+            </w:r>
+            <w:r>
+              <w:rPr>
+                <w:rFonts w:cs="Arial"/>
+                <w:sz w:val="18"/>
+              </w:rPr>
+              <w:t>Programm</w:t>
+            </w:r>
+            <w:r>
+              <w:rPr>
+                <w:rFonts w:cs="Arial"/>
+                <w:sz w:val="18"/>
+              </w:rPr>
+              <w:t>)</w:t>
+            </w:r>
+          </w:p>
+        </w:tc>
+        <w:tc>
+          <w:tcPr>
+            <w:tcW w:w="1205" w:type="dxa"/>
+            <w:vAlign w:val="center"/>
+          </w:tcPr>
+          <w:p>
+            <w:pPr>
+              <w:jc w:val="center"/>
+              <w:rPr>
+                <w:color w:val="0070C0"/>
+              </w:rPr>
+            </w:pPr>
+          </w:p>
+        </w:tc>
+        <w:tc>
+          <w:tcPr>
+            <w:tcW w:w="1206" w:type="dxa"/>
+            <w:vAlign w:val="center"/>
+          </w:tcPr>
+          <w:p>
+            <w:pPr>
+              <w:jc w:val="center"/>
+              <w:rPr>
+                <w:color w:val="0070C0"/>
+              </w:rPr>
+            </w:pPr>
+            <w:r>
+              <w:rPr>
+                <w:color w:val="0070C0"/>
+              </w:rPr>
+              <w:t>x</w:t>
+            </w:r>
+          </w:p>
+        </w:tc>
+        <w:tc>
+          <w:tcPr>
+            <w:tcW w:w="1205" w:type="dxa"/>
+            <w:vAlign w:val="center"/>
+          </w:tcPr>
+          <w:p>
+            <w:pPr>
+              <w:jc w:val="center"/>
+              <w:rPr>
+                <w:color w:val="0070C0"/>
+              </w:rPr>
             </w:pPr>
           </w:p>
         </w:tc>
@@ -5773,7 +6027,7 @@
               <w:rPr>
                 <w:rFonts w:cs="Arial"/>
               </w:rPr>
-              <w:t>Überprüfbarkeit</w:t>
+              <w:t>Effizienz</w:t>
             </w:r>
             <w:r>
               <w:rPr>
@@ -5786,7 +6040,21 @@
                 <w:rFonts w:cs="Arial"/>
                 <w:sz w:val="18"/>
               </w:rPr>
-              <w:t>(des Codes)</w:t>
+              <w:t>(</w:t>
+            </w:r>
+            <w:r>
+              <w:rPr>
+                <w:rFonts w:cs="Arial"/>
+                <w:sz w:val="18"/>
+              </w:rPr>
+              <w:t>Programm &amp; Code</w:t>
+            </w:r>
+            <w:r>
+              <w:rPr>
+                <w:rFonts w:cs="Arial"/>
+                <w:sz w:val="18"/>
+              </w:rPr>
+              <w:t>)</w:t>
             </w:r>
           </w:p>
         </w:tc>
@@ -5798,6 +6066,9 @@
           <w:p>
             <w:pPr>
               <w:jc w:val="center"/>
+              <w:rPr>
+                <w:color w:val="0070C0"/>
+              </w:rPr>
             </w:pPr>
           </w:p>
         </w:tc>
@@ -5809,7 +6080,16 @@
           <w:p>
             <w:pPr>
               <w:jc w:val="center"/>
+              <w:rPr>
+                <w:color w:val="0070C0"/>
+              </w:rPr>
             </w:pPr>
+            <w:r>
+              <w:rPr>
+                <w:color w:val="0070C0"/>
+              </w:rPr>
+              <w:t>x</w:t>
+            </w:r>
           </w:p>
         </w:tc>
         <w:tc>
@@ -5820,6 +6100,9 @@
           <w:p>
             <w:pPr>
               <w:jc w:val="center"/>
+              <w:rPr>
+                <w:color w:val="0070C0"/>
+              </w:rPr>
             </w:pPr>
           </w:p>
         </w:tc>
@@ -5849,7 +6132,7 @@
               <w:rPr>
                 <w:rFonts w:cs="Arial"/>
               </w:rPr>
-              <w:t>Verständlichkeit</w:t>
+              <w:t>Funktionale Korrektheit</w:t>
             </w:r>
             <w:r>
               <w:rPr>
@@ -5862,7 +6145,21 @@
                 <w:rFonts w:cs="Arial"/>
                 <w:sz w:val="18"/>
               </w:rPr>
-              <w:t>(des Codes)</w:t>
+              <w:t>(</w:t>
+            </w:r>
+            <w:r>
+              <w:rPr>
+                <w:rFonts w:cs="Arial"/>
+                <w:sz w:val="18"/>
+              </w:rPr>
+              <w:t>Programm</w:t>
+            </w:r>
+            <w:r>
+              <w:rPr>
+                <w:rFonts w:cs="Arial"/>
+                <w:sz w:val="18"/>
+              </w:rPr>
+              <w:t>)</w:t>
             </w:r>
           </w:p>
         </w:tc>
@@ -5874,7 +6171,16 @@
           <w:p>
             <w:pPr>
               <w:jc w:val="center"/>
+              <w:rPr>
+                <w:color w:val="0070C0"/>
+              </w:rPr>
             </w:pPr>
+            <w:r>
+              <w:rPr>
+                <w:color w:val="0070C0"/>
+              </w:rPr>
+              <w:t>x</w:t>
+            </w:r>
           </w:p>
         </w:tc>
         <w:tc>
@@ -5885,6 +6191,9 @@
           <w:p>
             <w:pPr>
               <w:jc w:val="center"/>
+              <w:rPr>
+                <w:color w:val="0070C0"/>
+              </w:rPr>
             </w:pPr>
           </w:p>
         </w:tc>
@@ -5896,6 +6205,9 @@
           <w:p>
             <w:pPr>
               <w:jc w:val="center"/>
+              <w:rPr>
+                <w:color w:val="0070C0"/>
+              </w:rPr>
             </w:pPr>
           </w:p>
         </w:tc>
@@ -5925,83 +6237,7 @@
               <w:rPr>
                 <w:rFonts w:cs="Arial"/>
               </w:rPr>
-              <w:t>Wartbarkeit</w:t>
-            </w:r>
-            <w:r>
-              <w:rPr>
-                <w:rFonts w:cs="Arial"/>
-              </w:rPr>
-              <w:t xml:space="preserve"> </w:t>
-            </w:r>
-            <w:r>
-              <w:rPr>
-                <w:rFonts w:cs="Arial"/>
-                <w:sz w:val="18"/>
-              </w:rPr>
-              <w:t>(des Codes)</w:t>
-            </w:r>
-          </w:p>
-        </w:tc>
-        <w:tc>
-          <w:tcPr>
-            <w:tcW w:w="1205" w:type="dxa"/>
-            <w:vAlign w:val="center"/>
-          </w:tcPr>
-          <w:p>
-            <w:pPr>
-              <w:jc w:val="center"/>
-            </w:pPr>
-          </w:p>
-        </w:tc>
-        <w:tc>
-          <w:tcPr>
-            <w:tcW w:w="1206" w:type="dxa"/>
-            <w:vAlign w:val="center"/>
-          </w:tcPr>
-          <w:p>
-            <w:pPr>
-              <w:jc w:val="center"/>
-            </w:pPr>
-          </w:p>
-        </w:tc>
-        <w:tc>
-          <w:tcPr>
-            <w:tcW w:w="1205" w:type="dxa"/>
-            <w:vAlign w:val="center"/>
-          </w:tcPr>
-          <w:p>
-            <w:pPr>
-              <w:jc w:val="center"/>
-            </w:pPr>
-          </w:p>
-        </w:tc>
-        <w:tc>
-          <w:tcPr>
-            <w:tcW w:w="1206" w:type="dxa"/>
-            <w:vAlign w:val="center"/>
-          </w:tcPr>
-          <w:p>
-            <w:pPr>
-              <w:jc w:val="center"/>
-            </w:pPr>
-          </w:p>
-        </w:tc>
-      </w:tr>
-      <w:tr>
-        <w:tc>
-          <w:tcPr>
-            <w:tcW w:w="4540" w:type="dxa"/>
-            <w:vAlign w:val="center"/>
-          </w:tcPr>
-          <w:p>
-            <w:pPr>
-              <w:jc w:val="left"/>
-            </w:pPr>
-            <w:r>
-              <w:rPr>
-                <w:rFonts w:cs="Arial"/>
-              </w:rPr>
-              <w:t>Benutzungsfreundlichkeit</w:t>
+              <w:t>Funktionale Vollständigkeit</w:t>
             </w:r>
             <w:r>
               <w:rPr>
@@ -6040,6 +6276,9 @@
           <w:p>
             <w:pPr>
               <w:jc w:val="center"/>
+              <w:rPr>
+                <w:color w:val="0070C0"/>
+              </w:rPr>
             </w:pPr>
           </w:p>
         </w:tc>
@@ -6051,74 +6290,15 @@
           <w:p>
             <w:pPr>
               <w:jc w:val="center"/>
-            </w:pPr>
-          </w:p>
-        </w:tc>
-        <w:tc>
-          <w:tcPr>
-            <w:tcW w:w="1205" w:type="dxa"/>
-            <w:vAlign w:val="center"/>
-          </w:tcPr>
-          <w:p>
-            <w:pPr>
-              <w:jc w:val="center"/>
-            </w:pPr>
-          </w:p>
-        </w:tc>
-        <w:tc>
-          <w:tcPr>
-            <w:tcW w:w="1206" w:type="dxa"/>
-            <w:vAlign w:val="center"/>
-          </w:tcPr>
-          <w:p>
-            <w:pPr>
-              <w:jc w:val="center"/>
-            </w:pPr>
-          </w:p>
-        </w:tc>
-      </w:tr>
-      <w:tr>
-        <w:tc>
-          <w:tcPr>
-            <w:tcW w:w="4540" w:type="dxa"/>
-            <w:vAlign w:val="center"/>
-          </w:tcPr>
-          <w:p>
-            <w:pPr>
-              <w:jc w:val="left"/>
+              <w:rPr>
+                <w:color w:val="0070C0"/>
+              </w:rPr>
             </w:pPr>
             <w:r>
               <w:rPr>
-                <w:rFonts w:cs="Arial"/>
-              </w:rPr>
-              <w:t>Effizienz</w:t>
-            </w:r>
-            <w:r>
-              <w:rPr>
-                <w:rFonts w:cs="Arial"/>
-              </w:rPr>
-              <w:t xml:space="preserve"> </w:t>
-            </w:r>
-            <w:r>
-              <w:rPr>
-                <w:rFonts w:cs="Arial"/>
-                <w:sz w:val="18"/>
-              </w:rPr>
-              <w:t>(</w:t>
-            </w:r>
-            <w:r>
-              <w:rPr>
-                <w:rFonts w:cs="Arial"/>
-                <w:sz w:val="18"/>
-              </w:rPr>
-              <w:t>Programm &amp; Code</w:t>
-            </w:r>
-            <w:r>
-              <w:rPr>
-                <w:rFonts w:cs="Arial"/>
-                <w:sz w:val="18"/>
-              </w:rPr>
-              <w:t>)</w:t>
+                <w:color w:val="0070C0"/>
+              </w:rPr>
+              <w:t>x</w:t>
             </w:r>
           </w:p>
         </w:tc>
@@ -6130,208 +6310,9 @@
           <w:p>
             <w:pPr>
               <w:jc w:val="center"/>
-            </w:pPr>
-          </w:p>
-        </w:tc>
-        <w:tc>
-          <w:tcPr>
-            <w:tcW w:w="1206" w:type="dxa"/>
-            <w:vAlign w:val="center"/>
-          </w:tcPr>
-          <w:p>
-            <w:pPr>
-              <w:jc w:val="center"/>
-            </w:pPr>
-          </w:p>
-        </w:tc>
-        <w:tc>
-          <w:tcPr>
-            <w:tcW w:w="1205" w:type="dxa"/>
-            <w:vAlign w:val="center"/>
-          </w:tcPr>
-          <w:p>
-            <w:pPr>
-              <w:jc w:val="center"/>
-            </w:pPr>
-          </w:p>
-        </w:tc>
-        <w:tc>
-          <w:tcPr>
-            <w:tcW w:w="1206" w:type="dxa"/>
-            <w:vAlign w:val="center"/>
-          </w:tcPr>
-          <w:p>
-            <w:pPr>
-              <w:jc w:val="center"/>
-            </w:pPr>
-          </w:p>
-        </w:tc>
-      </w:tr>
-      <w:tr>
-        <w:tc>
-          <w:tcPr>
-            <w:tcW w:w="4540" w:type="dxa"/>
-            <w:vAlign w:val="center"/>
-          </w:tcPr>
-          <w:p>
-            <w:pPr>
-              <w:jc w:val="left"/>
-            </w:pPr>
-            <w:r>
-              <w:rPr>
-                <w:rFonts w:cs="Arial"/>
-              </w:rPr>
-              <w:t>Funktionale Korrektheit</w:t>
-            </w:r>
-            <w:r>
-              <w:rPr>
-                <w:rFonts w:cs="Arial"/>
-              </w:rPr>
-              <w:t xml:space="preserve"> </w:t>
-            </w:r>
-            <w:r>
-              <w:rPr>
-                <w:rFonts w:cs="Arial"/>
-                <w:sz w:val="18"/>
-              </w:rPr>
-              <w:t>(</w:t>
-            </w:r>
-            <w:r>
-              <w:rPr>
-                <w:rFonts w:cs="Arial"/>
-                <w:sz w:val="18"/>
-              </w:rPr>
-              <w:t>Programm</w:t>
-            </w:r>
-            <w:r>
-              <w:rPr>
-                <w:rFonts w:cs="Arial"/>
-                <w:sz w:val="18"/>
-              </w:rPr>
-              <w:t>)</w:t>
-            </w:r>
-          </w:p>
-        </w:tc>
-        <w:tc>
-          <w:tcPr>
-            <w:tcW w:w="1205" w:type="dxa"/>
-            <w:vAlign w:val="center"/>
-          </w:tcPr>
-          <w:p>
-            <w:pPr>
-              <w:jc w:val="center"/>
-            </w:pPr>
-          </w:p>
-        </w:tc>
-        <w:tc>
-          <w:tcPr>
-            <w:tcW w:w="1206" w:type="dxa"/>
-            <w:vAlign w:val="center"/>
-          </w:tcPr>
-          <w:p>
-            <w:pPr>
-              <w:jc w:val="center"/>
-            </w:pPr>
-          </w:p>
-        </w:tc>
-        <w:tc>
-          <w:tcPr>
-            <w:tcW w:w="1205" w:type="dxa"/>
-            <w:vAlign w:val="center"/>
-          </w:tcPr>
-          <w:p>
-            <w:pPr>
-              <w:jc w:val="center"/>
-            </w:pPr>
-          </w:p>
-        </w:tc>
-        <w:tc>
-          <w:tcPr>
-            <w:tcW w:w="1206" w:type="dxa"/>
-            <w:vAlign w:val="center"/>
-          </w:tcPr>
-          <w:p>
-            <w:pPr>
-              <w:jc w:val="center"/>
-            </w:pPr>
-          </w:p>
-        </w:tc>
-      </w:tr>
-      <w:tr>
-        <w:tc>
-          <w:tcPr>
-            <w:tcW w:w="4540" w:type="dxa"/>
-            <w:vAlign w:val="center"/>
-          </w:tcPr>
-          <w:p>
-            <w:pPr>
-              <w:jc w:val="left"/>
-            </w:pPr>
-            <w:r>
-              <w:rPr>
-                <w:rFonts w:cs="Arial"/>
-              </w:rPr>
-              <w:t>Funktionale Vollständigkeit</w:t>
-            </w:r>
-            <w:r>
-              <w:rPr>
-                <w:rFonts w:cs="Arial"/>
-              </w:rPr>
-              <w:t xml:space="preserve"> </w:t>
-            </w:r>
-            <w:r>
-              <w:rPr>
-                <w:rFonts w:cs="Arial"/>
-                <w:sz w:val="18"/>
-              </w:rPr>
-              <w:t>(</w:t>
-            </w:r>
-            <w:r>
-              <w:rPr>
-                <w:rFonts w:cs="Arial"/>
-                <w:sz w:val="18"/>
-              </w:rPr>
-              <w:t>Programm</w:t>
-            </w:r>
-            <w:r>
-              <w:rPr>
-                <w:rFonts w:cs="Arial"/>
-                <w:sz w:val="18"/>
-              </w:rPr>
-              <w:t>)</w:t>
-            </w:r>
-          </w:p>
-        </w:tc>
-        <w:tc>
-          <w:tcPr>
-            <w:tcW w:w="1205" w:type="dxa"/>
-            <w:vAlign w:val="center"/>
-          </w:tcPr>
-          <w:p>
-            <w:pPr>
-              <w:jc w:val="center"/>
-            </w:pPr>
-          </w:p>
-        </w:tc>
-        <w:tc>
-          <w:tcPr>
-            <w:tcW w:w="1206" w:type="dxa"/>
-            <w:vAlign w:val="center"/>
-          </w:tcPr>
-          <w:p>
-            <w:pPr>
-              <w:jc w:val="center"/>
-            </w:pPr>
-          </w:p>
-        </w:tc>
-        <w:tc>
-          <w:tcPr>
-            <w:tcW w:w="1205" w:type="dxa"/>
-            <w:vAlign w:val="center"/>
-          </w:tcPr>
-          <w:p>
-            <w:pPr>
-              <w:jc w:val="center"/>
+              <w:rPr>
+                <w:color w:val="0070C0"/>
+              </w:rPr>
             </w:pPr>
           </w:p>
         </w:tc>
@@ -6388,6 +6369,9 @@
           <w:p>
             <w:pPr>
               <w:jc w:val="center"/>
+              <w:rPr>
+                <w:color w:val="0070C0"/>
+              </w:rPr>
             </w:pPr>
           </w:p>
         </w:tc>
@@ -6399,6 +6383,9 @@
           <w:p>
             <w:pPr>
               <w:jc w:val="center"/>
+              <w:rPr>
+                <w:color w:val="0070C0"/>
+              </w:rPr>
             </w:pPr>
           </w:p>
         </w:tc>
@@ -6410,7 +6397,16 @@
           <w:p>
             <w:pPr>
               <w:jc w:val="center"/>
+              <w:rPr>
+                <w:color w:val="0070C0"/>
+              </w:rPr>
             </w:pPr>
+            <w:r>
+              <w:rPr>
+                <w:color w:val="0070C0"/>
+              </w:rPr>
+              <w:t>x</w:t>
+            </w:r>
           </w:p>
         </w:tc>
         <w:tc>
@@ -6551,7 +6547,7 @@
           </mc:Choice>
           <mc:Fallback>
             <w:pict>
-              <v:shape w14:anchorId="5330DA53" id="_x0000_s1032" type="#_x0000_t202" style="position:absolute;left:0;text-align:left;margin-left:-5.95pt;margin-top:4.25pt;width:489.9pt;height:56.25pt;z-index:251653120;visibility:visible;mso-wrap-style:square;mso-width-percent:0;mso-height-percent:0;mso-wrap-distance-left:9pt;mso-wrap-distance-top:0;mso-wrap-distance-right:9pt;mso-wrap-distance-bottom:0;mso-position-horizontal:absolute;mso-position-horizontal-relative:text;mso-position-vertical:absolute;mso-position-vertical-relative:text;mso-width-percent:0;mso-height-percent:0;mso-width-relative:margin;mso-height-relative:margin;v-text-anchor:top" o:gfxdata="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" fillcolor="#fbd4b4 [1305]">
+              <v:shape w14:anchorId="5330DA53" id="_x0000_s1031" type="#_x0000_t202" style="position:absolute;left:0;text-align:left;margin-left:-5.95pt;margin-top:4.25pt;width:489.9pt;height:56.25pt;z-index:251653120;visibility:visible;mso-wrap-style:square;mso-width-percent:0;mso-height-percent:0;mso-wrap-distance-left:9pt;mso-wrap-distance-top:0;mso-wrap-distance-right:9pt;mso-wrap-distance-bottom:0;mso-position-horizontal:absolute;mso-position-horizontal-relative:text;mso-position-vertical:absolute;mso-position-vertical-relative:text;mso-width-percent:0;mso-height-percent:0;mso-width-relative:margin;mso-height-relative:margin;v-text-anchor:top" o:gfxdata="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" fillcolor="#fbd4b4 [1305]">
                 <v:textbox>
                   <w:txbxContent>
                     <w:p>
@@ -6983,7 +6979,7 @@
           </mc:Choice>
           <mc:Fallback>
             <w:pict>
-              <v:shape w14:anchorId="1DC59EB3" id="_x0000_s1033" type="#_x0000_t202" style="position:absolute;left:0;text-align:left;margin-left:-7.65pt;margin-top:14.85pt;width:489.9pt;height:173.55pt;z-index:251654144;visibility:visible;mso-wrap-style:square;mso-width-percent:0;mso-height-percent:0;mso-wrap-distance-left:9pt;mso-wrap-distance-top:0;mso-wrap-distance-right:9pt;mso-wrap-distance-bottom:0;mso-position-horizontal:absolute;mso-position-horizontal-relative:text;mso-position-vertical:absolute;mso-position-vertical-relative:text;mso-width-percent:0;mso-height-percent:0;mso-width-relative:margin;mso-height-relative:margin;v-text-anchor:top" o:gfxdata="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" fillcolor="#fbd4b4 [1305]">
+              <v:shape w14:anchorId="1DC59EB3" id="_x0000_s1032" type="#_x0000_t202" style="position:absolute;left:0;text-align:left;margin-left:-7.65pt;margin-top:14.85pt;width:489.9pt;height:173.55pt;z-index:251654144;visibility:visible;mso-wrap-style:square;mso-width-percent:0;mso-height-percent:0;mso-wrap-distance-left:9pt;mso-wrap-distance-top:0;mso-wrap-distance-right:9pt;mso-wrap-distance-bottom:0;mso-position-horizontal:absolute;mso-position-horizontal-relative:text;mso-position-vertical:absolute;mso-position-vertical-relative:text;mso-width-percent:0;mso-height-percent:0;mso-width-relative:margin;mso-height-relative:margin;v-text-anchor:top" o:gfxdata="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" fillcolor="#fbd4b4 [1305]">
                 <v:textbox>
                   <w:txbxContent>
                     <w:p>
@@ -7415,7 +7411,7 @@
           </mc:Choice>
           <mc:Fallback>
             <w:pict>
-              <v:shape w14:anchorId="2499EAD7" id="_x0000_s1034" type="#_x0000_t202" style="position:absolute;left:0;text-align:left;margin-left:94.1pt;margin-top:12.05pt;width:340.8pt;height:18.6pt;z-index:251660288;visibility:visible;mso-wrap-style:square;mso-width-percent:0;mso-height-percent:0;mso-wrap-distance-left:9pt;mso-wrap-distance-top:0;mso-wrap-distance-right:9pt;mso-wrap-distance-bottom:0;mso-position-horizontal:absolute;mso-position-horizontal-relative:text;mso-position-vertical:absolute;mso-position-vertical-relative:text;mso-width-percent:0;mso-height-percent:0;mso-width-relative:margin;mso-height-relative:margin;v-text-anchor:top" o:gfxdata="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" fillcolor="#fbd4b4 [1305]">
+              <v:shape w14:anchorId="2499EAD7" id="_x0000_s1033" type="#_x0000_t202" style="position:absolute;left:0;text-align:left;margin-left:94.1pt;margin-top:12.05pt;width:340.8pt;height:18.6pt;z-index:251660288;visibility:visible;mso-wrap-style:square;mso-width-percent:0;mso-height-percent:0;mso-wrap-distance-left:9pt;mso-wrap-distance-top:0;mso-wrap-distance-right:9pt;mso-wrap-distance-bottom:0;mso-position-horizontal:absolute;mso-position-horizontal-relative:text;mso-position-vertical:absolute;mso-position-vertical-relative:text;mso-width-percent:0;mso-height-percent:0;mso-width-relative:margin;mso-height-relative:margin;v-text-anchor:top" o:gfxdata="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" fillcolor="#fbd4b4 [1305]">
                 <v:textbox>
                   <w:txbxContent>
                     <w:p>
@@ -7723,7 +7719,7 @@
           </mc:Choice>
           <mc:Fallback>
             <w:pict>
-              <v:shape w14:anchorId="21BEA469" id="_x0000_s1035" type="#_x0000_t202" style="position:absolute;left:0;text-align:left;margin-left:128.9pt;margin-top:14pt;width:301.2pt;height:42.75pt;z-index:251658752;visibility:visible;mso-wrap-style:square;mso-width-percent:0;mso-height-percent:0;mso-wrap-distance-left:9pt;mso-wrap-distance-top:0;mso-wrap-distance-right:9pt;mso-wrap-distance-bottom:0;mso-position-horizontal:absolute;mso-position-horizontal-relative:text;mso-position-vertical:absolute;mso-position-vertical-relative:text;mso-width-percent:0;mso-height-percent:0;mso-width-relative:margin;mso-height-relative:margin;v-text-anchor:top" o:gfxdata="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" fillcolor="#fbd4b4 [1305]">
+              <v:shape w14:anchorId="21BEA469" id="_x0000_s1034" type="#_x0000_t202" style="position:absolute;left:0;text-align:left;margin-left:128.9pt;margin-top:14pt;width:301.2pt;height:42.75pt;z-index:251658752;visibility:visible;mso-wrap-style:square;mso-width-percent:0;mso-height-percent:0;mso-wrap-distance-left:9pt;mso-wrap-distance-top:0;mso-wrap-distance-right:9pt;mso-wrap-distance-bottom:0;mso-position-horizontal:absolute;mso-position-horizontal-relative:text;mso-position-vertical:absolute;mso-position-vertical-relative:text;mso-width-percent:0;mso-height-percent:0;mso-width-relative:margin;mso-height-relative:margin;v-text-anchor:top" o:gfxdata="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" fillcolor="#fbd4b4 [1305]">
                 <v:textbox>
                   <w:txbxContent>
                     <w:p>
@@ -7922,7 +7918,6 @@
           <w:docPartUnique/>
         </w:docPartObj>
       </w:sdtPr>
-      <w:sdtEndPr/>
       <w:sdtContent>
         <w:sdt>
           <w:sdtPr>
@@ -7937,7 +7932,6 @@
               <w:docPartUnique/>
             </w:docPartObj>
           </w:sdtPr>
-          <w:sdtEndPr/>
           <w:sdtContent>
             <w:r>
               <w:rPr>
@@ -8092,7 +8086,7 @@
         <w:sz w:val="20"/>
         <w:szCs w:val="20"/>
       </w:rPr>
-      <w:t>08.04.2018</w:t>
+      <w:t>09.04.2018</w:t>
     </w:r>
     <w:r>
       <w:rPr>
@@ -13179,7 +13173,7 @@
 </file>
 
 <file path=customXml/itemProps1.xml><?xml version="1.0" encoding="utf-8"?>
-<ds:datastoreItem xmlns:ds="http://schemas.openxmlformats.org/officeDocument/2006/customXml" ds:itemID="{549501F3-0FC3-4B00-BF30-D246214DF715}">
+<ds:datastoreItem xmlns:ds="http://schemas.openxmlformats.org/officeDocument/2006/customXml" ds:itemID="{F2BDF174-A537-3F4D-ACC7-1A9FCD761038}">
   <ds:schemaRefs>
     <ds:schemaRef ds:uri="http://schemas.openxmlformats.org/officeDocument/2006/bibliography"/>
   </ds:schemaRefs>

</xml_diff>

<commit_message>
Pre final 2 Documentation
</commit_message>
<xml_diff>
--- a/doc/180329_matl_Lastenheft_Gonzalez_Huerzeler_V0.1.docx
+++ b/doc/180329_matl_Lastenheft_Gonzalez_Huerzeler_V0.1.docx
@@ -125,8 +125,18 @@
           <w:sz w:val="72"/>
           <w:szCs w:val="72"/>
         </w:rPr>
-        <w:t xml:space="preserve"> Matlab</w:t>
-      </w:r>
+        <w:t xml:space="preserve"> </w:t>
+      </w:r>
+      <w:proofErr w:type="spellStart"/>
+      <w:r>
+        <w:rPr>
+          <w:rFonts w:cs="Arial"/>
+          <w:sz w:val="72"/>
+          <w:szCs w:val="72"/>
+        </w:rPr>
+        <w:t>Matlab</w:t>
+      </w:r>
+      <w:proofErr w:type="spellEnd"/>
     </w:p>
     <w:p>
       <w:pPr>
@@ -144,13 +154,23 @@
           <w:rFonts w:cs="Arial"/>
         </w:rPr>
       </w:pPr>
+      <w:proofErr w:type="spellStart"/>
       <w:r>
         <w:rPr>
           <w:rFonts w:cs="Arial"/>
           <w:sz w:val="32"/>
           <w:szCs w:val="32"/>
         </w:rPr>
-        <w:t xml:space="preserve">Brute-Force-Software mittels verschiedener </w:t>
+        <w:t>Brute</w:t>
+      </w:r>
+      <w:proofErr w:type="spellEnd"/>
+      <w:r>
+        <w:rPr>
+          <w:rFonts w:cs="Arial"/>
+          <w:sz w:val="32"/>
+          <w:szCs w:val="32"/>
+        </w:rPr>
+        <w:t xml:space="preserve">-Force-Software mittels verschiedener </w:t>
       </w:r>
       <w:r>
         <w:rPr>
@@ -428,17 +448,33 @@
         </w:rPr>
         <w:tab/>
       </w:r>
+      <w:proofErr w:type="spellStart"/>
       <w:r>
         <w:rPr>
           <w:rFonts w:cs="Arial"/>
         </w:rPr>
         <w:t>Matlab</w:t>
       </w:r>
-      <w:r>
-        <w:rPr>
-          <w:rFonts w:cs="Arial"/>
-        </w:rPr>
-        <w:t>-Workshop (matl)</w:t>
+      <w:proofErr w:type="spellEnd"/>
+      <w:r>
+        <w:rPr>
+          <w:rFonts w:cs="Arial"/>
+        </w:rPr>
+        <w:t>-Workshop (</w:t>
+      </w:r>
+      <w:proofErr w:type="spellStart"/>
+      <w:r>
+        <w:rPr>
+          <w:rFonts w:cs="Arial"/>
+        </w:rPr>
+        <w:t>matl</w:t>
+      </w:r>
+      <w:proofErr w:type="spellEnd"/>
+      <w:r>
+        <w:rPr>
+          <w:rFonts w:cs="Arial"/>
+        </w:rPr>
+        <w:t>)</w:t>
       </w:r>
     </w:p>
     <w:p>
@@ -2672,12 +2708,21 @@
         </w:rPr>
         <w:t xml:space="preserve">In dieser Projektarbeit wird eine </w:t>
       </w:r>
+      <w:proofErr w:type="spellStart"/>
       <w:r>
         <w:rPr>
           <w:rFonts w:cs="Arial"/>
           <w:i/>
         </w:rPr>
-        <w:t>Brute-Force</w:t>
+        <w:t>Brute</w:t>
+      </w:r>
+      <w:proofErr w:type="spellEnd"/>
+      <w:r>
+        <w:rPr>
+          <w:rFonts w:cs="Arial"/>
+          <w:i/>
+        </w:rPr>
+        <w:t>-Force</w:t>
       </w:r>
       <w:r>
         <w:rPr>
@@ -2867,7 +2912,21 @@
         <w:rPr>
           <w:rFonts w:cs="Arial"/>
         </w:rPr>
-        <w:t>Fortschrittsanzeige (ProgressBar)</w:t>
+        <w:t>Fortschrittsanzeige (</w:t>
+      </w:r>
+      <w:proofErr w:type="spellStart"/>
+      <w:r>
+        <w:rPr>
+          <w:rFonts w:cs="Arial"/>
+        </w:rPr>
+        <w:t>ProgressBar</w:t>
+      </w:r>
+      <w:proofErr w:type="spellEnd"/>
+      <w:r>
+        <w:rPr>
+          <w:rFonts w:cs="Arial"/>
+        </w:rPr>
+        <w:t>)</w:t>
       </w:r>
     </w:p>
     <w:p>
@@ -2985,7 +3044,21 @@
         <w:rPr>
           <w:rFonts w:cs="Arial"/>
         </w:rPr>
-        <w:t>Menüleiste mit Raste File (New File, Export CSV, Exit) und Info (About, ..)</w:t>
+        <w:t>Menüleiste mit Raste File (New File, Export CSV, Exit) und Info (</w:t>
+      </w:r>
+      <w:proofErr w:type="gramStart"/>
+      <w:r>
+        <w:rPr>
+          <w:rFonts w:cs="Arial"/>
+        </w:rPr>
+        <w:t>About, ..</w:t>
+      </w:r>
+      <w:proofErr w:type="gramEnd"/>
+      <w:r>
+        <w:rPr>
+          <w:rFonts w:cs="Arial"/>
+        </w:rPr>
+        <w:t>)</w:t>
       </w:r>
     </w:p>
     <w:p>
@@ -3431,7 +3504,21 @@
         <w:rPr>
           <w:rFonts w:cs="Arial"/>
         </w:rPr>
-        <w:t>für Windows 10 vollständig funktionsfähig werden. Als Wunsch soll die Software zusätzlich auf macOS Sierra funktionieren.</w:t>
+        <w:t xml:space="preserve">für Windows 10 vollständig funktionsfähig werden. Als Wunsch soll die Software zusätzlich auf </w:t>
+      </w:r>
+      <w:proofErr w:type="spellStart"/>
+      <w:r>
+        <w:rPr>
+          <w:rFonts w:cs="Arial"/>
+        </w:rPr>
+        <w:t>macOS</w:t>
+      </w:r>
+      <w:proofErr w:type="spellEnd"/>
+      <w:r>
+        <w:rPr>
+          <w:rFonts w:cs="Arial"/>
+        </w:rPr>
+        <w:t xml:space="preserve"> Sierra funktionieren.</w:t>
       </w:r>
     </w:p>
     <w:p>
@@ -3625,7 +3712,19 @@
         <w:rPr>
           <w:rFonts w:cs="Arial"/>
         </w:rPr>
-        <w:t>/F05/</w:t>
+        <w:t>/F</w:t>
+      </w:r>
+      <w:r>
+        <w:rPr>
+          <w:rFonts w:cs="Arial"/>
+        </w:rPr>
+        <w:t>10</w:t>
+      </w:r>
+      <w:r>
+        <w:rPr>
+          <w:rFonts w:cs="Arial"/>
+        </w:rPr>
+        <w:t>/</w:t>
       </w:r>
       <w:r>
         <w:rPr>
@@ -3645,7 +3744,13 @@
         <w:rPr>
           <w:rFonts w:cs="Arial"/>
         </w:rPr>
-        <w:t>/F10/</w:t>
+        <w:t>/F2</w:t>
+      </w:r>
+      <w:r>
+        <w:rPr>
+          <w:rFonts w:cs="Arial"/>
+        </w:rPr>
+        <w:t>0/</w:t>
       </w:r>
       <w:r>
         <w:rPr>
@@ -3670,7 +3775,13 @@
         <w:rPr>
           <w:rFonts w:cs="Arial"/>
         </w:rPr>
-        <w:t>/F20/</w:t>
+        <w:t>/F3</w:t>
+      </w:r>
+      <w:r>
+        <w:rPr>
+          <w:rFonts w:cs="Arial"/>
+        </w:rPr>
+        <w:t>0/</w:t>
       </w:r>
       <w:r>
         <w:rPr>
@@ -3701,7 +3812,7 @@
         <w:rPr>
           <w:rFonts w:cs="Arial"/>
         </w:rPr>
-        <w:t>3</w:t>
+        <w:t>4</w:t>
       </w:r>
       <w:r>
         <w:rPr>
@@ -3762,7 +3873,7 @@
         <w:rPr>
           <w:rFonts w:cs="Arial"/>
         </w:rPr>
-        <w:t>4</w:t>
+        <w:t>5</w:t>
       </w:r>
       <w:r>
         <w:rPr>
@@ -3811,7 +3922,13 @@
         <w:rPr>
           <w:rFonts w:cs="Arial"/>
         </w:rPr>
-        <w:t xml:space="preserve">/F50/ </w:t>
+        <w:t>/F6</w:t>
+      </w:r>
+      <w:r>
+        <w:rPr>
+          <w:rFonts w:cs="Arial"/>
+        </w:rPr>
+        <w:t xml:space="preserve">0/ </w:t>
       </w:r>
       <w:r>
         <w:rPr>
@@ -3836,14 +3953,33 @@
         <w:rPr>
           <w:rFonts w:cs="Arial"/>
         </w:rPr>
-        <w:t>/F60/</w:t>
+        <w:t>/F7</w:t>
+      </w:r>
+      <w:r>
+        <w:rPr>
+          <w:rFonts w:cs="Arial"/>
+        </w:rPr>
+        <w:t>0/</w:t>
       </w:r>
       <w:r>
         <w:rPr>
           <w:rFonts w:cs="Arial"/>
         </w:rPr>
         <w:tab/>
-        <w:t>Brute-Forcing mit ausgewähltem Algorithmus</w:t>
+      </w:r>
+      <w:proofErr w:type="spellStart"/>
+      <w:r>
+        <w:rPr>
+          <w:rFonts w:cs="Arial"/>
+        </w:rPr>
+        <w:t>Brute-Forcing</w:t>
+      </w:r>
+      <w:proofErr w:type="spellEnd"/>
+      <w:r>
+        <w:rPr>
+          <w:rFonts w:cs="Arial"/>
+        </w:rPr>
+        <w:t xml:space="preserve"> mit ausgewähltem Algorithmus</w:t>
       </w:r>
     </w:p>
     <w:p>
@@ -3857,8 +3993,10 @@
         <w:rPr>
           <w:rFonts w:cs="Arial"/>
         </w:rPr>
-        <w:t>/F7</w:t>
-      </w:r>
+        <w:t>/F8</w:t>
+      </w:r>
+      <w:bookmarkStart w:id="12" w:name="_GoBack"/>
+      <w:bookmarkEnd w:id="12"/>
       <w:r>
         <w:rPr>
           <w:rFonts w:cs="Arial"/>
@@ -3892,7 +4030,7 @@
           <w:rFonts w:ascii="Arial" w:hAnsi="Arial" w:cs="Arial"/>
         </w:rPr>
       </w:pPr>
-      <w:bookmarkStart w:id="12" w:name="_Toc408915603"/>
+      <w:bookmarkStart w:id="13" w:name="_Toc408915603"/>
       <w:r>
         <w:rPr>
           <w:rFonts w:ascii="Arial" w:hAnsi="Arial" w:cs="Arial"/>
@@ -3900,7 +4038,7 @@
         <w:lastRenderedPageBreak/>
         <w:t>Produktdaten</w:t>
       </w:r>
-      <w:bookmarkEnd w:id="12"/>
+      <w:bookmarkEnd w:id="13"/>
     </w:p>
     <w:p>
       <w:pPr>
@@ -3986,7 +4124,35 @@
         <w:rPr>
           <w:rFonts w:cs="Arial"/>
         </w:rPr>
-        <w:t>{Wunsch}: Die Logdaten sollen als csv-Datei abgespeichert werden können.</w:t>
+        <w:t xml:space="preserve">{Wunsch}: Die </w:t>
+      </w:r>
+      <w:proofErr w:type="spellStart"/>
+      <w:r>
+        <w:rPr>
+          <w:rFonts w:cs="Arial"/>
+        </w:rPr>
+        <w:t>Logdaten</w:t>
+      </w:r>
+      <w:proofErr w:type="spellEnd"/>
+      <w:r>
+        <w:rPr>
+          <w:rFonts w:cs="Arial"/>
+        </w:rPr>
+        <w:t xml:space="preserve"> sollen als </w:t>
+      </w:r>
+      <w:proofErr w:type="spellStart"/>
+      <w:r>
+        <w:rPr>
+          <w:rFonts w:cs="Arial"/>
+        </w:rPr>
+        <w:t>csv</w:t>
+      </w:r>
+      <w:proofErr w:type="spellEnd"/>
+      <w:r>
+        <w:rPr>
+          <w:rFonts w:cs="Arial"/>
+        </w:rPr>
+        <w:t>-Datei abgespeichert werden können.</w:t>
       </w:r>
     </w:p>
     <w:p>
@@ -3996,14 +4162,14 @@
           <w:rFonts w:ascii="Arial" w:hAnsi="Arial" w:cs="Arial"/>
         </w:rPr>
       </w:pPr>
-      <w:bookmarkStart w:id="13" w:name="_Toc408915604"/>
+      <w:bookmarkStart w:id="14" w:name="_Toc408915604"/>
       <w:r>
         <w:rPr>
           <w:rFonts w:ascii="Arial" w:hAnsi="Arial" w:cs="Arial"/>
         </w:rPr>
         <w:t>Produkt-Leistungen</w:t>
       </w:r>
-      <w:bookmarkEnd w:id="13"/>
+      <w:bookmarkEnd w:id="14"/>
     </w:p>
     <w:p>
       <w:pPr>
@@ -4126,14 +4292,14 @@
           <w:rFonts w:ascii="Arial" w:hAnsi="Arial" w:cs="Arial"/>
         </w:rPr>
       </w:pPr>
-      <w:bookmarkStart w:id="14" w:name="_Toc408915605"/>
+      <w:bookmarkStart w:id="15" w:name="_Toc408915605"/>
       <w:r>
         <w:rPr>
           <w:rFonts w:ascii="Arial" w:hAnsi="Arial" w:cs="Arial"/>
         </w:rPr>
         <w:t>Benutzungsschnittstelle</w:t>
       </w:r>
-      <w:bookmarkEnd w:id="14"/>
+      <w:bookmarkEnd w:id="15"/>
     </w:p>
     <w:p>
       <w:pPr>
@@ -4315,7 +4481,7 @@
           <w:szCs w:val="28"/>
         </w:rPr>
       </w:pPr>
-      <w:bookmarkStart w:id="15" w:name="_Toc408915606"/>
+      <w:bookmarkStart w:id="16" w:name="_Toc408915606"/>
       <w:r>
         <w:rPr>
           <w:rFonts w:cs="Arial"/>
@@ -4337,7 +4503,7 @@
         <w:lastRenderedPageBreak/>
         <w:t>Qualitätsbestimmung</w:t>
       </w:r>
-      <w:bookmarkEnd w:id="15"/>
+      <w:bookmarkEnd w:id="16"/>
     </w:p>
     <w:tbl>
       <w:tblPr>
@@ -5195,7 +5361,7 @@
           <w:rFonts w:ascii="Arial" w:hAnsi="Arial" w:cs="Arial"/>
         </w:rPr>
       </w:pPr>
-      <w:bookmarkStart w:id="16" w:name="_Toc408915607"/>
+      <w:bookmarkStart w:id="17" w:name="_Toc408915607"/>
       <w:r>
         <w:rPr>
           <w:rFonts w:ascii="Arial" w:hAnsi="Arial" w:cs="Arial"/>
@@ -5208,7 +5374,7 @@
         </w:rPr>
         <w:t>fälle</w:t>
       </w:r>
-      <w:bookmarkEnd w:id="16"/>
+      <w:bookmarkEnd w:id="17"/>
     </w:p>
     <w:p>
       <w:pPr>
@@ -5233,10 +5399,60 @@
         <w:rPr>
           <w:rFonts w:cs="Arial"/>
         </w:rPr>
-        <w:t>Funktionstest von sämtlichen Bedienelementen.</w:t>
-      </w:r>
-      <w:bookmarkStart w:id="17" w:name="_GoBack"/>
-      <w:bookmarkEnd w:id="17"/>
+        <w:t xml:space="preserve">Funktionstest von </w:t>
+      </w:r>
+      <w:r>
+        <w:rPr>
+          <w:rFonts w:cs="Arial"/>
+        </w:rPr>
+        <w:t>den</w:t>
+      </w:r>
+      <w:r>
+        <w:rPr>
+          <w:rFonts w:cs="Arial"/>
+        </w:rPr>
+        <w:t xml:space="preserve"> Bedienelementen</w:t>
+      </w:r>
+      <w:r>
+        <w:rPr>
+          <w:rFonts w:cs="Arial"/>
+        </w:rPr>
+        <w:t xml:space="preserve"> (</w:t>
+      </w:r>
+      <w:proofErr w:type="spellStart"/>
+      <w:r>
+        <w:rPr>
+          <w:rFonts w:cs="Arial"/>
+        </w:rPr>
+        <w:t>Evaluate</w:t>
+      </w:r>
+      <w:proofErr w:type="spellEnd"/>
+      <w:r>
+        <w:rPr>
+          <w:rFonts w:cs="Arial"/>
+        </w:rPr>
+        <w:t xml:space="preserve"> System, Start </w:t>
+      </w:r>
+      <w:proofErr w:type="spellStart"/>
+      <w:r>
+        <w:rPr>
+          <w:rFonts w:cs="Arial"/>
+        </w:rPr>
+        <w:t>Brute-Forcing</w:t>
+      </w:r>
+      <w:proofErr w:type="spellEnd"/>
+      <w:r>
+        <w:rPr>
+          <w:rFonts w:cs="Arial"/>
+        </w:rPr>
+        <w:t>, gesamte Menüleiste, Auswahl Ressourcen)</w:t>
+      </w:r>
+      <w:r>
+        <w:rPr>
+          <w:rFonts w:cs="Arial"/>
+        </w:rPr>
+        <w:t>.</w:t>
+      </w:r>
     </w:p>
     <w:p>
       <w:pPr>
@@ -5261,7 +5477,27 @@
         <w:rPr>
           <w:rFonts w:cs="Arial"/>
         </w:rPr>
-        <w:t xml:space="preserve">Falsche Zeichen für ein Passwort </w:t>
+        <w:t>Fehlerhafte Zeichen (_, /, +, @, %</w:t>
+      </w:r>
+      <w:proofErr w:type="gramStart"/>
+      <w:r>
+        <w:rPr>
+          <w:rFonts w:cs="Arial"/>
+        </w:rPr>
+        <w:t>, ?</w:t>
+      </w:r>
+      <w:proofErr w:type="gramEnd"/>
+      <w:r>
+        <w:rPr>
+          <w:rFonts w:cs="Arial"/>
+        </w:rPr>
+        <w:t xml:space="preserve">) </w:t>
+      </w:r>
+      <w:r>
+        <w:rPr>
+          <w:rFonts w:cs="Arial"/>
+        </w:rPr>
+        <w:t xml:space="preserve">für ein Passwort </w:t>
       </w:r>
       <w:r>
         <w:rPr>
@@ -5281,14 +5517,38 @@
         <w:rPr>
           <w:rFonts w:cs="Arial"/>
         </w:rPr>
-        <w:t>/E21/</w:t>
+        <w:t>/E</w:t>
+      </w:r>
+      <w:r>
+        <w:rPr>
+          <w:rFonts w:cs="Arial"/>
+        </w:rPr>
+        <w:t>30</w:t>
+      </w:r>
+      <w:r>
+        <w:rPr>
+          <w:rFonts w:cs="Arial"/>
+        </w:rPr>
+        <w:t>/</w:t>
       </w:r>
       <w:r>
         <w:rPr>
           <w:rFonts w:cs="Arial"/>
         </w:rPr>
         <w:tab/>
-        <w:t>Zu viele Zeichen für ein Passwort</w:t>
+        <w:t>Zu viele Zeichen</w:t>
+      </w:r>
+      <w:r>
+        <w:rPr>
+          <w:rFonts w:cs="Arial"/>
+        </w:rPr>
+        <w:t xml:space="preserve"> (von 9 Zeichen bis 15 Zeichen)</w:t>
+      </w:r>
+      <w:r>
+        <w:rPr>
+          <w:rFonts w:cs="Arial"/>
+        </w:rPr>
+        <w:t xml:space="preserve"> für ein Passwort</w:t>
       </w:r>
     </w:p>
     <w:p>
@@ -5302,7 +5562,13 @@
         <w:rPr>
           <w:rFonts w:cs="Arial"/>
         </w:rPr>
-        <w:t>/E30/</w:t>
+        <w:t>/E4</w:t>
+      </w:r>
+      <w:r>
+        <w:rPr>
+          <w:rFonts w:cs="Arial"/>
+        </w:rPr>
+        <w:t>0/</w:t>
       </w:r>
       <w:r>
         <w:rPr>
@@ -5314,7 +5580,33 @@
         <w:rPr>
           <w:rFonts w:cs="Arial"/>
         </w:rPr>
-        <w:t>Das Programm auf verschiedenen Computern testen.</w:t>
+        <w:t xml:space="preserve">Das Programm auf </w:t>
+      </w:r>
+      <w:r>
+        <w:rPr>
+          <w:rFonts w:cs="Arial"/>
+        </w:rPr>
+        <w:t xml:space="preserve">den Rechnern von </w:t>
+      </w:r>
+      <w:proofErr w:type="spellStart"/>
+      <w:r>
+        <w:rPr>
+          <w:rFonts w:cs="Arial"/>
+        </w:rPr>
+        <w:t>A.Gonzalez</w:t>
+      </w:r>
+      <w:proofErr w:type="spellEnd"/>
+      <w:r>
+        <w:rPr>
+          <w:rFonts w:cs="Arial"/>
+        </w:rPr>
+        <w:t xml:space="preserve"> &amp; B. Hürzeler</w:t>
+      </w:r>
+      <w:r>
+        <w:rPr>
+          <w:rFonts w:cs="Arial"/>
+        </w:rPr>
+        <w:t xml:space="preserve"> testen.</w:t>
       </w:r>
     </w:p>
     <w:p>
@@ -5328,7 +5620,13 @@
         <w:rPr>
           <w:rFonts w:cs="Arial"/>
         </w:rPr>
-        <w:t>/E40/</w:t>
+        <w:t>/E5</w:t>
+      </w:r>
+      <w:r>
+        <w:rPr>
+          <w:rFonts w:cs="Arial"/>
+        </w:rPr>
+        <w:t>0/</w:t>
       </w:r>
       <w:r>
         <w:rPr>
@@ -5340,7 +5638,31 @@
         <w:rPr>
           <w:rFonts w:cs="Arial"/>
         </w:rPr>
-        <w:t>Fehlerhandling testen</w:t>
+        <w:t>Fehlerhandling</w:t>
+      </w:r>
+      <w:r>
+        <w:rPr>
+          <w:rFonts w:cs="Arial"/>
+        </w:rPr>
+        <w:t xml:space="preserve"> </w:t>
+      </w:r>
+      <w:r>
+        <w:rPr>
+          <w:rFonts w:cs="Arial"/>
+        </w:rPr>
+        <w:t>testen. (</w:t>
+      </w:r>
+      <w:r>
+        <w:rPr>
+          <w:rFonts w:cs="Arial"/>
+        </w:rPr>
+        <w:t xml:space="preserve">GPU-Version nicht valid, </w:t>
+      </w:r>
+      <w:r>
+        <w:rPr>
+          <w:rFonts w:cs="Arial"/>
+        </w:rPr>
+        <w:t xml:space="preserve">MATLAB®-Version nicht valid, Cluster nicht geprüft, Parallel Computing Toolbox nicht installiert, CSV-Export prüfen, </w:t>
       </w:r>
     </w:p>
     <w:p>
@@ -5549,7 +5871,7 @@
                 <w:sz w:val="20"/>
                 <w:szCs w:val="20"/>
               </w:rPr>
-              <w:t>6</w:t>
+              <w:t>5</w:t>
             </w:r>
             <w:r>
               <w:rPr>
@@ -10745,7 +11067,7 @@
 </file>
 
 <file path=customXml/itemProps1.xml><?xml version="1.0" encoding="utf-8"?>
-<ds:datastoreItem xmlns:ds="http://schemas.openxmlformats.org/officeDocument/2006/customXml" ds:itemID="{0EB56F32-83C7-46A3-AAEF-FCD893F646EE}">
+<ds:datastoreItem xmlns:ds="http://schemas.openxmlformats.org/officeDocument/2006/customXml" ds:itemID="{46D96452-3D75-4CA2-890D-6A835DB9248D}">
   <ds:schemaRefs>
     <ds:schemaRef ds:uri="http://schemas.openxmlformats.org/officeDocument/2006/bibliography"/>
   </ds:schemaRefs>

</xml_diff>